<commit_message>
Update decode file, found something interesting 😏
</commit_message>
<xml_diff>
--- a/Decode.docx
+++ b/Decode.docx
@@ -2,171 +2,849 @@
 <file path=word/document.xml><?xml version="1.0" encoding="utf-8"?>
 <w:document xmlns:wpc="http://schemas.microsoft.com/office/word/2010/wordprocessingCanvas" xmlns:cx="http://schemas.microsoft.com/office/drawing/2014/chartex" xmlns:cx1="http://schemas.microsoft.com/office/drawing/2015/9/8/chartex" xmlns:cx2="http://schemas.microsoft.com/office/drawing/2015/10/21/chartex" xmlns:cx3="http://schemas.microsoft.com/office/drawing/2016/5/9/chartex" xmlns:cx4="http://schemas.microsoft.com/office/drawing/2016/5/10/chartex" xmlns:cx5="http://schemas.microsoft.com/office/drawing/2016/5/11/chartex" xmlns:cx6="http://schemas.microsoft.com/office/drawing/2016/5/12/chartex" xmlns:cx7="http://schemas.microsoft.com/office/drawing/2016/5/13/chartex" xmlns:cx8="http://schemas.microsoft.com/office/drawing/2016/5/14/chartex" xmlns:mc="http://schemas.openxmlformats.org/markup-compatibility/2006" xmlns:aink="http://schemas.microsoft.com/office/drawing/2016/ink" xmlns:am3d="http://schemas.microsoft.com/office/drawing/2017/model3d" xmlns:o="urn:schemas-microsoft-com:office:office" xmlns:r="http://schemas.openxmlformats.org/officeDocument/2006/relationships" xmlns:m="http://schemas.openxmlformats.org/officeDocument/2006/math" xmlns:v="urn:schemas-microsoft-com:vml" xmlns:wp14="http://schemas.microsoft.com/office/word/2010/wordprocessingDrawing" xmlns:wp="http://schemas.openxmlformats.org/drawingml/2006/wordprocessingDrawing" xmlns:w10="urn:schemas-microsoft-com:office:word" xmlns:w="http://schemas.openxmlformats.org/wordprocessingml/2006/main" xmlns:w14="http://schemas.microsoft.com/office/word/2010/wordml" xmlns:w15="http://schemas.microsoft.com/office/word/2012/wordml" xmlns:w16cid="http://schemas.microsoft.com/office/word/2016/wordml/cid" xmlns:w16se="http://schemas.microsoft.com/office/word/2015/wordml/symex" xmlns:wpg="http://schemas.microsoft.com/office/word/2010/wordprocessingGroup" xmlns:wpi="http://schemas.microsoft.com/office/word/2010/wordprocessingInk" xmlns:wne="http://schemas.microsoft.com/office/word/2006/wordml" xmlns:wps="http://schemas.microsoft.com/office/word/2010/wordprocessingShape" mc:Ignorable="w14 w15 w16se w16cid wp14">
   <w:body>
-    <w:p>
-      <w:r>
-        <w:rPr>
-          <w:b/>
-        </w:rPr>
-        <w:t>1f00 0300 0000</w:t>
-      </w:r>
-      <w:r>
-        <w:t xml:space="preserve"> </w:t>
-      </w:r>
-      <w:r>
-        <w:rPr>
-          <w:color w:val="0070C0"/>
-        </w:rPr>
-        <w:t xml:space="preserve">0000 0000 a803 0000 </w:t>
-      </w:r>
-      <w:r>
-        <w:rPr>
-          <w:color w:val="FF0000"/>
-        </w:rPr>
-        <w:t>25</w:t>
-      </w:r>
-      <w:r>
-        <w:t>00</w:t>
-      </w:r>
-    </w:p>
-    <w:p>
-      <w:pPr>
-        <w:rPr>
-          <w:color w:val="0070C0"/>
-        </w:rPr>
-      </w:pPr>
-      <w:r>
-        <w:t xml:space="preserve">0000 </w:t>
-      </w:r>
-      <w:r>
-        <w:rPr>
-          <w:color w:val="FF0000"/>
-        </w:rPr>
-        <w:t>2f</w:t>
-      </w:r>
-      <w:r>
-        <w:t xml:space="preserve">00 0000 </w:t>
-      </w:r>
-      <w:r>
-        <w:rPr>
-          <w:color w:val="FF0000"/>
-        </w:rPr>
-        <w:t>10</w:t>
-      </w:r>
-      <w:r>
-        <w:t xml:space="preserve">00 0000 </w:t>
-      </w:r>
-      <w:r>
-        <w:rPr>
-          <w:color w:val="FF0000"/>
-        </w:rPr>
-        <w:t>00</w:t>
-      </w:r>
-      <w:r>
-        <w:t xml:space="preserve">00 0000 </w:t>
-      </w:r>
-      <w:r>
-        <w:rPr>
-          <w:color w:val="0070C0"/>
-        </w:rPr>
-        <w:t>0100</w:t>
-      </w:r>
-    </w:p>
-    <w:p>
-      <w:r>
-        <w:rPr>
-          <w:color w:val="0070C0"/>
-        </w:rPr>
-        <w:t xml:space="preserve">0000 a903 0000 </w:t>
-      </w:r>
-      <w:r>
-        <w:rPr>
-          <w:color w:val="FF0000"/>
-        </w:rPr>
-        <w:t>00</w:t>
-      </w:r>
-      <w:r>
-        <w:t xml:space="preserve">00 0000 </w:t>
-      </w:r>
-      <w:r>
-        <w:rPr>
-          <w:color w:val="FF0000"/>
-        </w:rPr>
-        <w:t>31</w:t>
-      </w:r>
-      <w:r>
-        <w:t xml:space="preserve">00 0000 </w:t>
-      </w:r>
-      <w:r>
-        <w:rPr>
-          <w:color w:val="FF0000"/>
-        </w:rPr>
-        <w:t>26</w:t>
-      </w:r>
-      <w:r>
-        <w:t>00</w:t>
-      </w:r>
-    </w:p>
-    <w:p>
-      <w:r>
-        <w:t xml:space="preserve">0000 </w:t>
-      </w:r>
-      <w:r>
-        <w:rPr>
-          <w:color w:val="FF0000"/>
-        </w:rPr>
-        <w:t>0d</w:t>
-      </w:r>
-      <w:r>
-        <w:t xml:space="preserve">00 0000 </w:t>
-      </w:r>
-      <w:r>
-        <w:rPr>
-          <w:color w:val="0070C0"/>
-        </w:rPr>
-        <w:t xml:space="preserve">0200 0000 aa03 0000 </w:t>
-      </w:r>
-      <w:r>
-        <w:rPr>
-          <w:color w:val="FF0000"/>
-        </w:rPr>
-        <w:t>00</w:t>
-      </w:r>
-      <w:r>
-        <w:t>00</w:t>
-      </w:r>
-    </w:p>
-    <w:p>
-      <w:r>
-        <w:t xml:space="preserve">0000 </w:t>
-      </w:r>
-      <w:r>
-        <w:rPr>
-          <w:color w:val="FF0000"/>
-        </w:rPr>
-        <w:t>00</w:t>
-      </w:r>
-      <w:r>
-        <w:t xml:space="preserve">00 0000 </w:t>
-      </w:r>
-      <w:r>
-        <w:rPr>
-          <w:color w:val="FF0000"/>
-        </w:rPr>
-        <w:t>3a</w:t>
-      </w:r>
-      <w:r>
-        <w:t xml:space="preserve">00 0000 </w:t>
-      </w:r>
-      <w:r>
-        <w:rPr>
-          <w:color w:val="FF0000"/>
-        </w:rPr>
-        <w:t>2a</w:t>
-      </w:r>
-      <w:r>
-        <w:t>00 0000</w:t>
-      </w:r>
-    </w:p>
+    <w:tbl>
+      <w:tblPr>
+        <w:tblStyle w:val="TableGrid"/>
+        <w:tblW w:w="13765" w:type="dxa"/>
+        <w:tblLook w:val="04A0" w:firstRow="1" w:lastRow="0" w:firstColumn="1" w:lastColumn="0" w:noHBand="0" w:noVBand="1"/>
+      </w:tblPr>
+      <w:tblGrid>
+        <w:gridCol w:w="1435"/>
+        <w:gridCol w:w="4575"/>
+        <w:gridCol w:w="7755"/>
+      </w:tblGrid>
+      <w:tr>
+        <w:tc>
+          <w:tcPr>
+            <w:tcW w:w="1435" w:type="dxa"/>
+          </w:tcPr>
+          <w:p>
+            <w:pPr>
+              <w:rPr>
+                <w:b/>
+              </w:rPr>
+            </w:pPr>
+          </w:p>
+        </w:tc>
+        <w:tc>
+          <w:tcPr>
+            <w:tcW w:w="4575" w:type="dxa"/>
+          </w:tcPr>
+          <w:p>
+            <w:r>
+              <w:t>RAW</w:t>
+            </w:r>
+          </w:p>
+        </w:tc>
+        <w:tc>
+          <w:tcPr>
+            <w:tcW w:w="7755" w:type="dxa"/>
+          </w:tcPr>
+          <w:p>
+            <w:r>
+              <w:t>Decoded</w:t>
+            </w:r>
+          </w:p>
+        </w:tc>
+      </w:tr>
+      <w:tr>
+        <w:tc>
+          <w:tcPr>
+            <w:tcW w:w="1435" w:type="dxa"/>
+          </w:tcPr>
+          <w:p>
+            <w:r>
+              <w:t>Before 5.1 update</w:t>
+            </w:r>
+          </w:p>
+          <w:p>
+            <w:pPr>
+              <w:rPr>
+                <w:b/>
+              </w:rPr>
+            </w:pPr>
+            <w:r>
+              <w:rPr>
+                <w:b/>
+              </w:rPr>
+              <w:t>(Default)</w:t>
+            </w:r>
+          </w:p>
+        </w:tc>
+        <w:tc>
+          <w:tcPr>
+            <w:tcW w:w="4575" w:type="dxa"/>
+          </w:tcPr>
+          <w:p>
+            <w:r>
+              <w:rPr>
+                <w:b/>
+              </w:rPr>
+              <w:t>1f00 0300 0000</w:t>
+            </w:r>
+            <w:r>
+              <w:t xml:space="preserve"> </w:t>
+            </w:r>
+            <w:r>
+              <w:rPr>
+                <w:color w:val="4472C4" w:themeColor="accent1"/>
+              </w:rPr>
+              <w:t xml:space="preserve">0000 0000 a803 0000 </w:t>
+            </w:r>
+            <w:r>
+              <w:rPr>
+                <w:color w:val="FF0000"/>
+              </w:rPr>
+              <w:t>43</w:t>
+            </w:r>
+            <w:r>
+              <w:t>00</w:t>
+            </w:r>
+          </w:p>
+          <w:p>
+            <w:pPr>
+              <w:rPr>
+                <w:color w:val="4472C4" w:themeColor="accent1"/>
+              </w:rPr>
+            </w:pPr>
+            <w:r>
+              <w:t xml:space="preserve">0000 </w:t>
+            </w:r>
+            <w:r>
+              <w:rPr>
+                <w:color w:val="FF0000"/>
+              </w:rPr>
+              <w:t>1b</w:t>
+            </w:r>
+            <w:r>
+              <w:t xml:space="preserve">00 0000 </w:t>
+            </w:r>
+            <w:r>
+              <w:rPr>
+                <w:color w:val="FF0000"/>
+              </w:rPr>
+              <w:t>06</w:t>
+            </w:r>
+            <w:r>
+              <w:t xml:space="preserve">00 0000 </w:t>
+            </w:r>
+            <w:r>
+              <w:rPr>
+                <w:color w:val="FF0000"/>
+              </w:rPr>
+              <w:t>00</w:t>
+            </w:r>
+            <w:r>
+              <w:t xml:space="preserve">00 0000 </w:t>
+            </w:r>
+            <w:r>
+              <w:rPr>
+                <w:color w:val="4472C4" w:themeColor="accent1"/>
+              </w:rPr>
+              <w:t>0100</w:t>
+            </w:r>
+          </w:p>
+          <w:p>
+            <w:r>
+              <w:rPr>
+                <w:color w:val="4472C4" w:themeColor="accent1"/>
+              </w:rPr>
+              <w:t xml:space="preserve">0000 a903 0000 </w:t>
+            </w:r>
+            <w:r>
+              <w:rPr>
+                <w:color w:val="FF0000"/>
+              </w:rPr>
+              <w:t>00</w:t>
+            </w:r>
+            <w:r>
+              <w:t xml:space="preserve">00 0000 </w:t>
+            </w:r>
+            <w:r>
+              <w:rPr>
+                <w:color w:val="FF0000"/>
+              </w:rPr>
+              <w:t>4f</w:t>
+            </w:r>
+            <w:r>
+              <w:t xml:space="preserve">00 0000 </w:t>
+            </w:r>
+            <w:r>
+              <w:rPr>
+                <w:color w:val="FF0000"/>
+              </w:rPr>
+              <w:t>12</w:t>
+            </w:r>
+            <w:r>
+              <w:t>00</w:t>
+            </w:r>
+          </w:p>
+          <w:p>
+            <w:r>
+              <w:t xml:space="preserve">0000 </w:t>
+            </w:r>
+            <w:r>
+              <w:rPr>
+                <w:color w:val="FF0000"/>
+              </w:rPr>
+              <w:t>03</w:t>
+            </w:r>
+            <w:r>
+              <w:t xml:space="preserve">00 0000 </w:t>
+            </w:r>
+            <w:r>
+              <w:rPr>
+                <w:color w:val="4472C4" w:themeColor="accent1"/>
+              </w:rPr>
+              <w:t xml:space="preserve">0200 0000 aa03 0000 </w:t>
+            </w:r>
+            <w:r>
+              <w:rPr>
+                <w:color w:val="FF0000"/>
+              </w:rPr>
+              <w:t>00</w:t>
+            </w:r>
+            <w:r>
+              <w:t>00</w:t>
+            </w:r>
+          </w:p>
+          <w:p>
+            <w:r>
+              <w:t xml:space="preserve">0000 </w:t>
+            </w:r>
+            <w:r>
+              <w:rPr>
+                <w:color w:val="FF0000"/>
+              </w:rPr>
+              <w:t>00</w:t>
+            </w:r>
+            <w:r>
+              <w:t xml:space="preserve">00 0000 </w:t>
+            </w:r>
+            <w:r>
+              <w:rPr>
+                <w:color w:val="FF0000"/>
+              </w:rPr>
+              <w:t>3f</w:t>
+            </w:r>
+            <w:r>
+              <w:t xml:space="preserve">00 0000 </w:t>
+            </w:r>
+            <w:r>
+              <w:rPr>
+                <w:color w:val="FF0000"/>
+              </w:rPr>
+              <w:t>25</w:t>
+            </w:r>
+            <w:r>
+              <w:t>00 0000</w:t>
+            </w:r>
+          </w:p>
+          <w:p>
+            <w:pPr>
+              <w:rPr>
+                <w:b/>
+              </w:rPr>
+            </w:pPr>
+          </w:p>
+        </w:tc>
+        <w:tc>
+          <w:tcPr>
+            <w:tcW w:w="7755" w:type="dxa"/>
+          </w:tcPr>
+          <w:p>
+            <w:r>
+              <w:rPr>
+                <w:b/>
+              </w:rPr>
+              <w:t>1f00 0300 0000</w:t>
+            </w:r>
+            <w:r>
+              <w:t xml:space="preserve"> </w:t>
+            </w:r>
+            <w:r>
+              <w:br/>
+            </w:r>
+            <w:r>
+              <w:rPr>
+                <w:color w:val="4472C4" w:themeColor="accent1"/>
+              </w:rPr>
+              <w:t xml:space="preserve">0000 0000 a803 0000 </w:t>
+            </w:r>
+            <w:r>
+              <w:rPr>
+                <w:color w:val="FF0000"/>
+              </w:rPr>
+              <w:t>43</w:t>
+            </w:r>
+            <w:r>
+              <w:t>00</w:t>
+            </w:r>
+            <w:r>
+              <w:t xml:space="preserve"> </w:t>
+            </w:r>
+            <w:r>
+              <w:t xml:space="preserve">0000 </w:t>
+            </w:r>
+            <w:r>
+              <w:rPr>
+                <w:color w:val="FF0000"/>
+              </w:rPr>
+              <w:t>1b</w:t>
+            </w:r>
+            <w:r>
+              <w:t xml:space="preserve">00 0000 </w:t>
+            </w:r>
+            <w:r>
+              <w:rPr>
+                <w:color w:val="FF0000"/>
+              </w:rPr>
+              <w:t>06</w:t>
+            </w:r>
+            <w:r>
+              <w:t xml:space="preserve">00 0000 </w:t>
+            </w:r>
+            <w:r>
+              <w:rPr>
+                <w:color w:val="FF0000"/>
+              </w:rPr>
+              <w:t>00</w:t>
+            </w:r>
+            <w:r>
+              <w:t xml:space="preserve">00 0000 </w:t>
+            </w:r>
+            <w:r>
+              <w:br/>
+            </w:r>
+            <w:r>
+              <w:rPr>
+                <w:color w:val="4472C4" w:themeColor="accent1"/>
+              </w:rPr>
+              <w:t>0100</w:t>
+            </w:r>
+            <w:r>
+              <w:rPr>
+                <w:color w:val="4472C4" w:themeColor="accent1"/>
+              </w:rPr>
+              <w:t xml:space="preserve"> </w:t>
+            </w:r>
+            <w:r>
+              <w:rPr>
+                <w:color w:val="4472C4" w:themeColor="accent1"/>
+              </w:rPr>
+              <w:t xml:space="preserve">0000 a903 0000 </w:t>
+            </w:r>
+            <w:r>
+              <w:rPr>
+                <w:color w:val="FF0000"/>
+              </w:rPr>
+              <w:t>00</w:t>
+            </w:r>
+            <w:r>
+              <w:t xml:space="preserve">00 0000 </w:t>
+            </w:r>
+            <w:r>
+              <w:rPr>
+                <w:color w:val="FF0000"/>
+              </w:rPr>
+              <w:t>4f</w:t>
+            </w:r>
+            <w:r>
+              <w:t xml:space="preserve">00 0000 </w:t>
+            </w:r>
+            <w:r>
+              <w:rPr>
+                <w:color w:val="FF0000"/>
+              </w:rPr>
+              <w:t>12</w:t>
+            </w:r>
+            <w:r>
+              <w:t>00</w:t>
+            </w:r>
+            <w:r>
+              <w:t xml:space="preserve"> </w:t>
+            </w:r>
+            <w:r>
+              <w:t xml:space="preserve">0000 </w:t>
+            </w:r>
+            <w:r>
+              <w:rPr>
+                <w:color w:val="FF0000"/>
+              </w:rPr>
+              <w:t>03</w:t>
+            </w:r>
+            <w:r>
+              <w:t xml:space="preserve">00 0000 </w:t>
+            </w:r>
+            <w:r>
+              <w:br/>
+            </w:r>
+            <w:r>
+              <w:rPr>
+                <w:color w:val="4472C4" w:themeColor="accent1"/>
+              </w:rPr>
+              <w:t xml:space="preserve">0200 0000 aa03 0000 </w:t>
+            </w:r>
+            <w:r>
+              <w:rPr>
+                <w:color w:val="FF0000"/>
+              </w:rPr>
+              <w:t>00</w:t>
+            </w:r>
+            <w:r>
+              <w:t>00</w:t>
+            </w:r>
+            <w:r>
+              <w:t xml:space="preserve"> </w:t>
+            </w:r>
+            <w:r>
+              <w:t xml:space="preserve">0000 </w:t>
+            </w:r>
+            <w:r>
+              <w:rPr>
+                <w:color w:val="FF0000"/>
+              </w:rPr>
+              <w:t>00</w:t>
+            </w:r>
+            <w:r>
+              <w:t xml:space="preserve">00 0000 </w:t>
+            </w:r>
+            <w:r>
+              <w:rPr>
+                <w:color w:val="FF0000"/>
+              </w:rPr>
+              <w:t>3f</w:t>
+            </w:r>
+            <w:r>
+              <w:t xml:space="preserve">00 0000 </w:t>
+            </w:r>
+            <w:r>
+              <w:rPr>
+                <w:color w:val="FF0000"/>
+              </w:rPr>
+              <w:t>25</w:t>
+            </w:r>
+            <w:r>
+              <w:t>00 0000</w:t>
+            </w:r>
+          </w:p>
+          <w:p>
+            <w:pPr>
+              <w:rPr>
+                <w:b/>
+              </w:rPr>
+            </w:pPr>
+          </w:p>
+        </w:tc>
+      </w:tr>
+      <w:tr>
+        <w:tc>
+          <w:tcPr>
+            <w:tcW w:w="1435" w:type="dxa"/>
+          </w:tcPr>
+          <w:p>
+            <w:r>
+              <w:t>After 5.1 update</w:t>
+            </w:r>
+          </w:p>
+          <w:p>
+            <w:pPr>
+              <w:rPr>
+                <w:b/>
+              </w:rPr>
+            </w:pPr>
+            <w:r>
+              <w:rPr>
+                <w:b/>
+              </w:rPr>
+              <w:t>(Default)</w:t>
+            </w:r>
+          </w:p>
+        </w:tc>
+        <w:tc>
+          <w:tcPr>
+            <w:tcW w:w="4575" w:type="dxa"/>
+          </w:tcPr>
+          <w:p>
+            <w:r>
+              <w:rPr>
+                <w:b/>
+              </w:rPr>
+              <w:t>3b00 0300 0000</w:t>
+            </w:r>
+            <w:r>
+              <w:t xml:space="preserve"> </w:t>
+            </w:r>
+            <w:r>
+              <w:rPr>
+                <w:color w:val="4472C4" w:themeColor="accent1"/>
+              </w:rPr>
+              <w:t xml:space="preserve">0000 0000 a803 0000 </w:t>
+            </w:r>
+            <w:r>
+              <w:rPr>
+                <w:color w:val="FF0000"/>
+              </w:rPr>
+              <w:t>43</w:t>
+            </w:r>
+            <w:r>
+              <w:t>00</w:t>
+            </w:r>
+          </w:p>
+          <w:p>
+            <w:r>
+              <w:t xml:space="preserve">0000 </w:t>
+            </w:r>
+            <w:r>
+              <w:rPr>
+                <w:color w:val="FF0000"/>
+              </w:rPr>
+              <w:t>1b</w:t>
+            </w:r>
+            <w:r>
+              <w:t xml:space="preserve">00 0000 </w:t>
+            </w:r>
+            <w:r>
+              <w:rPr>
+                <w:color w:val="FF0000"/>
+              </w:rPr>
+              <w:t>06</w:t>
+            </w:r>
+            <w:r>
+              <w:t xml:space="preserve">00 0000 </w:t>
+            </w:r>
+            <w:r>
+              <w:rPr>
+                <w:color w:val="FF0000"/>
+              </w:rPr>
+              <w:t>00</w:t>
+            </w:r>
+            <w:r>
+              <w:t>00 0000 0000</w:t>
+            </w:r>
+          </w:p>
+          <w:p>
+            <w:r>
+              <w:t xml:space="preserve">0000 </w:t>
+            </w:r>
+            <w:r>
+              <w:rPr>
+                <w:color w:val="4472C4" w:themeColor="accent1"/>
+              </w:rPr>
+              <w:t xml:space="preserve">0100 0000 a903 0000 </w:t>
+            </w:r>
+            <w:r>
+              <w:rPr>
+                <w:color w:val="FF0000"/>
+              </w:rPr>
+              <w:t>00</w:t>
+            </w:r>
+            <w:r>
+              <w:t xml:space="preserve">00 0000 </w:t>
+            </w:r>
+            <w:r>
+              <w:rPr>
+                <w:color w:val="FF0000"/>
+              </w:rPr>
+              <w:t>4f</w:t>
+            </w:r>
+            <w:r>
+              <w:t>00</w:t>
+            </w:r>
+          </w:p>
+          <w:p>
+            <w:pPr>
+              <w:rPr>
+                <w:color w:val="4472C4" w:themeColor="accent1"/>
+              </w:rPr>
+            </w:pPr>
+            <w:r>
+              <w:t xml:space="preserve">0000 </w:t>
+            </w:r>
+            <w:r>
+              <w:rPr>
+                <w:color w:val="FF0000"/>
+              </w:rPr>
+              <w:t>12</w:t>
+            </w:r>
+            <w:r>
+              <w:t xml:space="preserve">00 0000 </w:t>
+            </w:r>
+            <w:r>
+              <w:rPr>
+                <w:color w:val="FF0000"/>
+              </w:rPr>
+              <w:t>03</w:t>
+            </w:r>
+            <w:r>
+              <w:t xml:space="preserve">00 0000 0000 0000 </w:t>
+            </w:r>
+            <w:r>
+              <w:rPr>
+                <w:color w:val="4472C4" w:themeColor="accent1"/>
+              </w:rPr>
+              <w:t>0200</w:t>
+            </w:r>
+          </w:p>
+          <w:p>
+            <w:r>
+              <w:rPr>
+                <w:color w:val="4472C4" w:themeColor="accent1"/>
+              </w:rPr>
+              <w:t>0000 aa03 0000</w:t>
+            </w:r>
+            <w:r>
+              <w:t xml:space="preserve"> </w:t>
+            </w:r>
+            <w:r>
+              <w:rPr>
+                <w:color w:val="FF0000"/>
+              </w:rPr>
+              <w:t>00</w:t>
+            </w:r>
+            <w:r>
+              <w:t xml:space="preserve">00 0000 </w:t>
+            </w:r>
+            <w:r>
+              <w:rPr>
+                <w:color w:val="FF0000"/>
+              </w:rPr>
+              <w:t>00</w:t>
+            </w:r>
+            <w:r>
+              <w:t xml:space="preserve">00 0000 </w:t>
+            </w:r>
+            <w:r>
+              <w:rPr>
+                <w:color w:val="FF0000"/>
+              </w:rPr>
+              <w:t>3f</w:t>
+            </w:r>
+            <w:r>
+              <w:t>00</w:t>
+            </w:r>
+          </w:p>
+          <w:p>
+            <w:r>
+              <w:t xml:space="preserve">0000 </w:t>
+            </w:r>
+            <w:r>
+              <w:rPr>
+                <w:color w:val="FF0000"/>
+              </w:rPr>
+              <w:t>25</w:t>
+            </w:r>
+            <w:r>
+              <w:t xml:space="preserve">00 0000 0000 0000 </w:t>
+            </w:r>
+          </w:p>
+          <w:p>
+            <w:pPr>
+              <w:rPr>
+                <w:b/>
+              </w:rPr>
+            </w:pPr>
+          </w:p>
+        </w:tc>
+        <w:tc>
+          <w:tcPr>
+            <w:tcW w:w="7755" w:type="dxa"/>
+          </w:tcPr>
+          <w:p>
+            <w:r>
+              <w:rPr>
+                <w:b/>
+              </w:rPr>
+              <w:t>3b00 0300 0000</w:t>
+            </w:r>
+            <w:r>
+              <w:t xml:space="preserve"> </w:t>
+            </w:r>
+            <w:r>
+              <w:br/>
+            </w:r>
+            <w:r>
+              <w:rPr>
+                <w:color w:val="4472C4" w:themeColor="accent1"/>
+              </w:rPr>
+              <w:t xml:space="preserve">0000 0000 a803 0000 </w:t>
+            </w:r>
+            <w:r>
+              <w:rPr>
+                <w:color w:val="FF0000"/>
+              </w:rPr>
+              <w:t>43</w:t>
+            </w:r>
+            <w:r>
+              <w:t>00</w:t>
+            </w:r>
+            <w:r>
+              <w:t xml:space="preserve"> </w:t>
+            </w:r>
+            <w:r>
+              <w:t xml:space="preserve">0000 </w:t>
+            </w:r>
+            <w:r>
+              <w:rPr>
+                <w:color w:val="FF0000"/>
+              </w:rPr>
+              <w:t>1b</w:t>
+            </w:r>
+            <w:r>
+              <w:t xml:space="preserve">00 0000 </w:t>
+            </w:r>
+            <w:r>
+              <w:rPr>
+                <w:color w:val="FF0000"/>
+              </w:rPr>
+              <w:t>06</w:t>
+            </w:r>
+            <w:r>
+              <w:t xml:space="preserve">00 0000 </w:t>
+            </w:r>
+            <w:r>
+              <w:rPr>
+                <w:color w:val="FF0000"/>
+              </w:rPr>
+              <w:t>00</w:t>
+            </w:r>
+            <w:r>
+              <w:t>00 0000 0000</w:t>
+            </w:r>
+            <w:r>
+              <w:t xml:space="preserve"> </w:t>
+            </w:r>
+            <w:r>
+              <w:t xml:space="preserve">0000 </w:t>
+            </w:r>
+            <w:r>
+              <w:br/>
+            </w:r>
+            <w:r>
+              <w:rPr>
+                <w:color w:val="4472C4" w:themeColor="accent1"/>
+              </w:rPr>
+              <w:t xml:space="preserve">0100 0000 a903 0000 </w:t>
+            </w:r>
+            <w:r>
+              <w:rPr>
+                <w:color w:val="FF0000"/>
+              </w:rPr>
+              <w:t>00</w:t>
+            </w:r>
+            <w:r>
+              <w:t xml:space="preserve">00 0000 </w:t>
+            </w:r>
+            <w:r>
+              <w:rPr>
+                <w:color w:val="FF0000"/>
+              </w:rPr>
+              <w:t>4f</w:t>
+            </w:r>
+            <w:r>
+              <w:t>00</w:t>
+            </w:r>
+            <w:r>
+              <w:t xml:space="preserve"> </w:t>
+            </w:r>
+            <w:r>
+              <w:t xml:space="preserve">0000 </w:t>
+            </w:r>
+            <w:r>
+              <w:rPr>
+                <w:color w:val="FF0000"/>
+              </w:rPr>
+              <w:t>12</w:t>
+            </w:r>
+            <w:r>
+              <w:t xml:space="preserve">00 0000 </w:t>
+            </w:r>
+            <w:r>
+              <w:rPr>
+                <w:color w:val="FF0000"/>
+              </w:rPr>
+              <w:t>03</w:t>
+            </w:r>
+            <w:r>
+              <w:t xml:space="preserve">00 0000 0000 0000 </w:t>
+            </w:r>
+            <w:r>
+              <w:br/>
+            </w:r>
+            <w:r>
+              <w:rPr>
+                <w:color w:val="4472C4" w:themeColor="accent1"/>
+              </w:rPr>
+              <w:t>0200</w:t>
+            </w:r>
+            <w:r>
+              <w:rPr>
+                <w:color w:val="4472C4" w:themeColor="accent1"/>
+              </w:rPr>
+              <w:t xml:space="preserve"> </w:t>
+            </w:r>
+            <w:r>
+              <w:rPr>
+                <w:color w:val="4472C4" w:themeColor="accent1"/>
+              </w:rPr>
+              <w:t>0000 aa03 0000</w:t>
+            </w:r>
+            <w:r>
+              <w:t xml:space="preserve"> </w:t>
+            </w:r>
+            <w:r>
+              <w:rPr>
+                <w:color w:val="FF0000"/>
+              </w:rPr>
+              <w:t>00</w:t>
+            </w:r>
+            <w:r>
+              <w:t xml:space="preserve">00 0000 </w:t>
+            </w:r>
+            <w:r>
+              <w:rPr>
+                <w:color w:val="FF0000"/>
+              </w:rPr>
+              <w:t>00</w:t>
+            </w:r>
+            <w:r>
+              <w:t xml:space="preserve">00 0000 </w:t>
+            </w:r>
+            <w:r>
+              <w:rPr>
+                <w:color w:val="FF0000"/>
+              </w:rPr>
+              <w:t>3f</w:t>
+            </w:r>
+            <w:r>
+              <w:t>00</w:t>
+            </w:r>
+            <w:r>
+              <w:t xml:space="preserve"> </w:t>
+            </w:r>
+            <w:r>
+              <w:t xml:space="preserve">0000 </w:t>
+            </w:r>
+            <w:r>
+              <w:rPr>
+                <w:color w:val="FF0000"/>
+              </w:rPr>
+              <w:t>25</w:t>
+            </w:r>
+            <w:r>
+              <w:t xml:space="preserve">00 0000 0000 0000 </w:t>
+            </w:r>
+          </w:p>
+          <w:p>
+            <w:pPr>
+              <w:rPr>
+                <w:b/>
+              </w:rPr>
+            </w:pPr>
+          </w:p>
+        </w:tc>
+      </w:tr>
+    </w:tbl>
     <w:p>
       <w:pPr>
         <w:rPr>
@@ -180,157 +858,394 @@
           <w:b/>
         </w:rPr>
       </w:pPr>
-      <w:r>
-        <w:rPr>
-          <w:b/>
-        </w:rPr>
-        <w:t xml:space="preserve">1f00 0300 0000 </w:t>
-      </w:r>
-    </w:p>
-    <w:p>
-      <w:r>
-        <w:rPr>
-          <w:color w:val="0070C0"/>
-        </w:rPr>
-        <w:t xml:space="preserve">0000 0000 a803 0000 </w:t>
-      </w:r>
-      <w:r>
-        <w:rPr>
-          <w:color w:val="FF0000"/>
-        </w:rPr>
-        <w:t>25</w:t>
-      </w:r>
-      <w:r>
-        <w:t xml:space="preserve">00 0000 </w:t>
-      </w:r>
-      <w:r>
-        <w:rPr>
-          <w:color w:val="FF0000"/>
-        </w:rPr>
-        <w:t>2f</w:t>
-      </w:r>
-      <w:r>
-        <w:t xml:space="preserve">00 0000 </w:t>
-      </w:r>
-      <w:r>
-        <w:rPr>
-          <w:color w:val="FF0000"/>
-        </w:rPr>
-        <w:t>10</w:t>
-      </w:r>
-      <w:r>
-        <w:t xml:space="preserve">00 0000 </w:t>
-      </w:r>
-      <w:r>
-        <w:rPr>
-          <w:color w:val="FF0000"/>
-        </w:rPr>
-        <w:t>00</w:t>
-      </w:r>
-      <w:r>
-        <w:t xml:space="preserve">00 0000 </w:t>
-      </w:r>
-    </w:p>
-    <w:p>
-      <w:r>
-        <w:rPr>
-          <w:color w:val="0070C0"/>
-        </w:rPr>
-        <w:t xml:space="preserve">0100 0000 a903 0000 </w:t>
-      </w:r>
-      <w:r>
-        <w:rPr>
-          <w:color w:val="FF0000"/>
-        </w:rPr>
-        <w:t>00</w:t>
-      </w:r>
-      <w:r>
-        <w:t xml:space="preserve">00 0000 </w:t>
-      </w:r>
-      <w:r>
-        <w:rPr>
-          <w:color w:val="FF0000"/>
-        </w:rPr>
-        <w:t>31</w:t>
-      </w:r>
-      <w:r>
-        <w:t xml:space="preserve">00 0000 </w:t>
-      </w:r>
-      <w:r>
-        <w:rPr>
-          <w:color w:val="FF0000"/>
-        </w:rPr>
-        <w:t>26</w:t>
-      </w:r>
-      <w:r>
-        <w:t xml:space="preserve">00 0000 </w:t>
-      </w:r>
-      <w:r>
-        <w:rPr>
-          <w:color w:val="FF0000"/>
-        </w:rPr>
-        <w:t>0d</w:t>
-      </w:r>
-      <w:r>
-        <w:t xml:space="preserve">00 0000 </w:t>
-      </w:r>
-    </w:p>
-    <w:p>
-      <w:r>
-        <w:rPr>
-          <w:color w:val="0070C0"/>
-        </w:rPr>
-        <w:t xml:space="preserve">0200 0000 aa03 0000 </w:t>
-      </w:r>
-      <w:r>
-        <w:rPr>
-          <w:color w:val="FF0000"/>
-        </w:rPr>
-        <w:t>00</w:t>
-      </w:r>
-      <w:r>
-        <w:t xml:space="preserve">00 0000 </w:t>
-      </w:r>
-      <w:r>
-        <w:rPr>
-          <w:color w:val="FF0000"/>
-        </w:rPr>
-        <w:t>00</w:t>
-      </w:r>
-      <w:r>
-        <w:t xml:space="preserve">00 0000 </w:t>
-      </w:r>
-      <w:r>
-        <w:rPr>
-          <w:color w:val="FF0000"/>
-        </w:rPr>
-        <w:t>3a</w:t>
-      </w:r>
-      <w:r>
-        <w:t xml:space="preserve">00 0000 </w:t>
-      </w:r>
-      <w:r>
-        <w:rPr>
-          <w:color w:val="FF0000"/>
-        </w:rPr>
-        <w:t>2a</w:t>
-      </w:r>
-      <w:r>
-        <w:t>00 0000</w:t>
-      </w:r>
-    </w:p>
-    <w:p>
       <w:bookmarkStart w:id="0" w:name="_GoBack"/>
       <w:bookmarkEnd w:id="0"/>
     </w:p>
+    <w:p>
+      <w:pPr>
+        <w:rPr>
+          <w:b/>
+        </w:rPr>
+      </w:pPr>
+    </w:p>
+    <w:p>
+      <w:r>
+        <w:rPr>
+          <w:b/>
+        </w:rPr>
+        <w:t>1f00 0300 0000</w:t>
+      </w:r>
+      <w:r>
+        <w:t xml:space="preserve"> </w:t>
+      </w:r>
+      <w:r>
+        <w:rPr>
+          <w:color w:val="0070C0"/>
+        </w:rPr>
+        <w:t xml:space="preserve">0000 0000 a803 0000 </w:t>
+      </w:r>
+      <w:r>
+        <w:rPr>
+          <w:color w:val="FF0000"/>
+        </w:rPr>
+        <w:t>25</w:t>
+      </w:r>
+      <w:r>
+        <w:t>00</w:t>
+      </w:r>
+    </w:p>
+    <w:p>
+      <w:pPr>
+        <w:rPr>
+          <w:color w:val="0070C0"/>
+        </w:rPr>
+      </w:pPr>
+      <w:r>
+        <w:t xml:space="preserve">0000 </w:t>
+      </w:r>
+      <w:r>
+        <w:rPr>
+          <w:color w:val="FF0000"/>
+        </w:rPr>
+        <w:t>2f</w:t>
+      </w:r>
+      <w:r>
+        <w:t xml:space="preserve">00 0000 </w:t>
+      </w:r>
+      <w:r>
+        <w:rPr>
+          <w:color w:val="FF0000"/>
+        </w:rPr>
+        <w:t>10</w:t>
+      </w:r>
+      <w:r>
+        <w:t xml:space="preserve">00 0000 </w:t>
+      </w:r>
+      <w:r>
+        <w:rPr>
+          <w:color w:val="FF0000"/>
+        </w:rPr>
+        <w:t>00</w:t>
+      </w:r>
+      <w:r>
+        <w:t xml:space="preserve">00 0000 </w:t>
+      </w:r>
+      <w:r>
+        <w:rPr>
+          <w:color w:val="0070C0"/>
+        </w:rPr>
+        <w:t>0100</w:t>
+      </w:r>
+    </w:p>
+    <w:p>
+      <w:r>
+        <w:rPr>
+          <w:color w:val="0070C0"/>
+        </w:rPr>
+        <w:t xml:space="preserve">0000 a903 0000 </w:t>
+      </w:r>
+      <w:r>
+        <w:rPr>
+          <w:color w:val="FF0000"/>
+        </w:rPr>
+        <w:t>00</w:t>
+      </w:r>
+      <w:r>
+        <w:t xml:space="preserve">00 0000 </w:t>
+      </w:r>
+      <w:r>
+        <w:rPr>
+          <w:color w:val="FF0000"/>
+        </w:rPr>
+        <w:t>31</w:t>
+      </w:r>
+      <w:r>
+        <w:t xml:space="preserve">00 0000 </w:t>
+      </w:r>
+      <w:r>
+        <w:rPr>
+          <w:color w:val="FF0000"/>
+        </w:rPr>
+        <w:t>26</w:t>
+      </w:r>
+      <w:r>
+        <w:t>00</w:t>
+      </w:r>
+    </w:p>
+    <w:p>
+      <w:r>
+        <w:t xml:space="preserve">0000 </w:t>
+      </w:r>
+      <w:r>
+        <w:rPr>
+          <w:color w:val="FF0000"/>
+        </w:rPr>
+        <w:t>0d</w:t>
+      </w:r>
+      <w:r>
+        <w:t xml:space="preserve">00 0000 </w:t>
+      </w:r>
+      <w:r>
+        <w:rPr>
+          <w:color w:val="0070C0"/>
+        </w:rPr>
+        <w:t xml:space="preserve">0200 0000 aa03 0000 </w:t>
+      </w:r>
+      <w:r>
+        <w:rPr>
+          <w:color w:val="FF0000"/>
+        </w:rPr>
+        <w:t>00</w:t>
+      </w:r>
+      <w:r>
+        <w:t>00</w:t>
+      </w:r>
+    </w:p>
+    <w:p>
+      <w:r>
+        <w:t xml:space="preserve">0000 </w:t>
+      </w:r>
+      <w:r>
+        <w:rPr>
+          <w:color w:val="FF0000"/>
+        </w:rPr>
+        <w:t>00</w:t>
+      </w:r>
+      <w:r>
+        <w:t xml:space="preserve">00 0000 </w:t>
+      </w:r>
+      <w:r>
+        <w:rPr>
+          <w:color w:val="FF0000"/>
+        </w:rPr>
+        <w:t>3a</w:t>
+      </w:r>
+      <w:r>
+        <w:t xml:space="preserve">00 0000 </w:t>
+      </w:r>
+      <w:r>
+        <w:rPr>
+          <w:color w:val="FF0000"/>
+        </w:rPr>
+        <w:t>2a</w:t>
+      </w:r>
+      <w:r>
+        <w:t>00 0000</w:t>
+      </w:r>
+    </w:p>
+    <w:p>
+      <w:pPr>
+        <w:rPr>
+          <w:b/>
+        </w:rPr>
+      </w:pPr>
+    </w:p>
+    <w:p>
+      <w:pPr>
+        <w:rPr>
+          <w:b/>
+        </w:rPr>
+      </w:pPr>
+      <w:r>
+        <w:rPr>
+          <w:b/>
+        </w:rPr>
+        <w:t xml:space="preserve">1f00 0300 0000 </w:t>
+      </w:r>
+    </w:p>
+    <w:p>
+      <w:r>
+        <w:rPr>
+          <w:color w:val="0070C0"/>
+        </w:rPr>
+        <w:t xml:space="preserve">0000 0000 a803 0000 </w:t>
+      </w:r>
+      <w:r>
+        <w:rPr>
+          <w:color w:val="FF0000"/>
+        </w:rPr>
+        <w:t>25</w:t>
+      </w:r>
+      <w:r>
+        <w:t xml:space="preserve">00 0000 </w:t>
+      </w:r>
+      <w:r>
+        <w:rPr>
+          <w:color w:val="FF0000"/>
+        </w:rPr>
+        <w:t>2f</w:t>
+      </w:r>
+      <w:r>
+        <w:t xml:space="preserve">00 0000 </w:t>
+      </w:r>
+      <w:r>
+        <w:rPr>
+          <w:color w:val="FF0000"/>
+        </w:rPr>
+        <w:t>10</w:t>
+      </w:r>
+      <w:r>
+        <w:t xml:space="preserve">00 0000 </w:t>
+      </w:r>
+      <w:r>
+        <w:rPr>
+          <w:color w:val="FF0000"/>
+        </w:rPr>
+        <w:t>00</w:t>
+      </w:r>
+      <w:r>
+        <w:t xml:space="preserve">00 0000 </w:t>
+      </w:r>
+    </w:p>
+    <w:p>
+      <w:r>
+        <w:rPr>
+          <w:color w:val="0070C0"/>
+        </w:rPr>
+        <w:t xml:space="preserve">0100 0000 a903 0000 </w:t>
+      </w:r>
+      <w:r>
+        <w:rPr>
+          <w:color w:val="FF0000"/>
+        </w:rPr>
+        <w:t>00</w:t>
+      </w:r>
+      <w:r>
+        <w:t xml:space="preserve">00 0000 </w:t>
+      </w:r>
+      <w:r>
+        <w:rPr>
+          <w:color w:val="FF0000"/>
+        </w:rPr>
+        <w:t>31</w:t>
+      </w:r>
+      <w:r>
+        <w:t xml:space="preserve">00 0000 </w:t>
+      </w:r>
+      <w:r>
+        <w:rPr>
+          <w:color w:val="FF0000"/>
+        </w:rPr>
+        <w:t>26</w:t>
+      </w:r>
+      <w:r>
+        <w:t xml:space="preserve">00 0000 </w:t>
+      </w:r>
+      <w:r>
+        <w:rPr>
+          <w:color w:val="FF0000"/>
+        </w:rPr>
+        <w:t>0d</w:t>
+      </w:r>
+      <w:r>
+        <w:t xml:space="preserve">00 0000 </w:t>
+      </w:r>
+    </w:p>
+    <w:p>
+      <w:r>
+        <w:rPr>
+          <w:color w:val="0070C0"/>
+        </w:rPr>
+        <w:lastRenderedPageBreak/>
+        <w:t xml:space="preserve">0200 0000 aa03 0000 </w:t>
+      </w:r>
+      <w:r>
+        <w:rPr>
+          <w:color w:val="FF0000"/>
+        </w:rPr>
+        <w:t>00</w:t>
+      </w:r>
+      <w:r>
+        <w:t xml:space="preserve">00 0000 </w:t>
+      </w:r>
+      <w:r>
+        <w:rPr>
+          <w:color w:val="FF0000"/>
+        </w:rPr>
+        <w:t>00</w:t>
+      </w:r>
+      <w:r>
+        <w:t xml:space="preserve">00 0000 </w:t>
+      </w:r>
+      <w:r>
+        <w:rPr>
+          <w:color w:val="FF0000"/>
+        </w:rPr>
+        <w:t>3a</w:t>
+      </w:r>
+      <w:r>
+        <w:t xml:space="preserve">00 0000 </w:t>
+      </w:r>
+      <w:r>
+        <w:rPr>
+          <w:color w:val="FF0000"/>
+        </w:rPr>
+        <w:t>2a</w:t>
+      </w:r>
+      <w:r>
+        <w:t>00 0000</w:t>
+      </w:r>
+    </w:p>
+    <w:p/>
+    <w:p/>
     <w:sectPr>
-      <w:pgSz w:w="11906" w:h="16838"/>
+      <w:pgSz w:w="16838" w:h="11906" w:orient="landscape"/>
       <w:pgMar w:top="1440" w:right="1440" w:bottom="1440" w:left="1440" w:header="720" w:footer="720" w:gutter="0"/>
       <w:cols w:space="720"/>
       <w:docGrid w:linePitch="360"/>
     </w:sectPr>
   </w:body>
 </w:document>
+</file>
+
+<file path=word/endnotes.xml><?xml version="1.0" encoding="utf-8"?>
+<w:endnotes xmlns:wpc="http://schemas.microsoft.com/office/word/2010/wordprocessingCanvas" xmlns:cx="http://schemas.microsoft.com/office/drawing/2014/chartex" xmlns:cx1="http://schemas.microsoft.com/office/drawing/2015/9/8/chartex" xmlns:cx2="http://schemas.microsoft.com/office/drawing/2015/10/21/chartex" xmlns:cx3="http://schemas.microsoft.com/office/drawing/2016/5/9/chartex" xmlns:cx4="http://schemas.microsoft.com/office/drawing/2016/5/10/chartex" xmlns:cx5="http://schemas.microsoft.com/office/drawing/2016/5/11/chartex" xmlns:cx6="http://schemas.microsoft.com/office/drawing/2016/5/12/chartex" xmlns:cx7="http://schemas.microsoft.com/office/drawing/2016/5/13/chartex" xmlns:cx8="http://schemas.microsoft.com/office/drawing/2016/5/14/chartex" xmlns:mc="http://schemas.openxmlformats.org/markup-compatibility/2006" xmlns:aink="http://schemas.microsoft.com/office/drawing/2016/ink" xmlns:am3d="http://schemas.microsoft.com/office/drawing/2017/model3d" xmlns:o="urn:schemas-microsoft-com:office:office" xmlns:r="http://schemas.openxmlformats.org/officeDocument/2006/relationships" xmlns:m="http://schemas.openxmlformats.org/officeDocument/2006/math" xmlns:v="urn:schemas-microsoft-com:vml" xmlns:wp14="http://schemas.microsoft.com/office/word/2010/wordprocessingDrawing" xmlns:wp="http://schemas.openxmlformats.org/drawingml/2006/wordprocessingDrawing" xmlns:w10="urn:schemas-microsoft-com:office:word" xmlns:w="http://schemas.openxmlformats.org/wordprocessingml/2006/main" xmlns:w14="http://schemas.microsoft.com/office/word/2010/wordml" xmlns:w15="http://schemas.microsoft.com/office/word/2012/wordml" xmlns:w16cid="http://schemas.microsoft.com/office/word/2016/wordml/cid" xmlns:w16se="http://schemas.microsoft.com/office/word/2015/wordml/symex" xmlns:wpg="http://schemas.microsoft.com/office/word/2010/wordprocessingGroup" xmlns:wpi="http://schemas.microsoft.com/office/word/2010/wordprocessingInk" xmlns:wne="http://schemas.microsoft.com/office/word/2006/wordml" xmlns:wps="http://schemas.microsoft.com/office/word/2010/wordprocessingShape" mc:Ignorable="w14 w15 w16se w16cid wp14">
+  <w:endnote w:type="separator" w:id="-1">
+    <w:p>
+      <w:pPr>
+        <w:spacing w:after="0" w:line="240" w:lineRule="auto"/>
+      </w:pPr>
+      <w:r>
+        <w:separator/>
+      </w:r>
+    </w:p>
+  </w:endnote>
+  <w:endnote w:type="continuationSeparator" w:id="0">
+    <w:p>
+      <w:pPr>
+        <w:spacing w:after="0" w:line="240" w:lineRule="auto"/>
+      </w:pPr>
+      <w:r>
+        <w:continuationSeparator/>
+      </w:r>
+    </w:p>
+  </w:endnote>
+</w:endnotes>
+</file>
+
+<file path=word/footnotes.xml><?xml version="1.0" encoding="utf-8"?>
+<w:footnotes xmlns:wpc="http://schemas.microsoft.com/office/word/2010/wordprocessingCanvas" xmlns:cx="http://schemas.microsoft.com/office/drawing/2014/chartex" xmlns:cx1="http://schemas.microsoft.com/office/drawing/2015/9/8/chartex" xmlns:cx2="http://schemas.microsoft.com/office/drawing/2015/10/21/chartex" xmlns:cx3="http://schemas.microsoft.com/office/drawing/2016/5/9/chartex" xmlns:cx4="http://schemas.microsoft.com/office/drawing/2016/5/10/chartex" xmlns:cx5="http://schemas.microsoft.com/office/drawing/2016/5/11/chartex" xmlns:cx6="http://schemas.microsoft.com/office/drawing/2016/5/12/chartex" xmlns:cx7="http://schemas.microsoft.com/office/drawing/2016/5/13/chartex" xmlns:cx8="http://schemas.microsoft.com/office/drawing/2016/5/14/chartex" xmlns:mc="http://schemas.openxmlformats.org/markup-compatibility/2006" xmlns:aink="http://schemas.microsoft.com/office/drawing/2016/ink" xmlns:am3d="http://schemas.microsoft.com/office/drawing/2017/model3d" xmlns:o="urn:schemas-microsoft-com:office:office" xmlns:r="http://schemas.openxmlformats.org/officeDocument/2006/relationships" xmlns:m="http://schemas.openxmlformats.org/officeDocument/2006/math" xmlns:v="urn:schemas-microsoft-com:vml" xmlns:wp14="http://schemas.microsoft.com/office/word/2010/wordprocessingDrawing" xmlns:wp="http://schemas.openxmlformats.org/drawingml/2006/wordprocessingDrawing" xmlns:w10="urn:schemas-microsoft-com:office:word" xmlns:w="http://schemas.openxmlformats.org/wordprocessingml/2006/main" xmlns:w14="http://schemas.microsoft.com/office/word/2010/wordml" xmlns:w15="http://schemas.microsoft.com/office/word/2012/wordml" xmlns:w16cid="http://schemas.microsoft.com/office/word/2016/wordml/cid" xmlns:w16se="http://schemas.microsoft.com/office/word/2015/wordml/symex" xmlns:wpg="http://schemas.microsoft.com/office/word/2010/wordprocessingGroup" xmlns:wpi="http://schemas.microsoft.com/office/word/2010/wordprocessingInk" xmlns:wne="http://schemas.microsoft.com/office/word/2006/wordml" xmlns:wps="http://schemas.microsoft.com/office/word/2010/wordprocessingShape" mc:Ignorable="w14 w15 w16se w16cid wp14">
+  <w:footnote w:type="separator" w:id="-1">
+    <w:p>
+      <w:pPr>
+        <w:spacing w:after="0" w:line="240" w:lineRule="auto"/>
+      </w:pPr>
+      <w:r>
+        <w:separator/>
+      </w:r>
+    </w:p>
+  </w:footnote>
+  <w:footnote w:type="continuationSeparator" w:id="0">
+    <w:p>
+      <w:pPr>
+        <w:spacing w:after="0" w:line="240" w:lineRule="auto"/>
+      </w:pPr>
+      <w:r>
+        <w:continuationSeparator/>
+      </w:r>
+    </w:p>
+  </w:footnote>
+</w:footnotes>
 </file>
 
 <file path=word/styles.xml><?xml version="1.0" encoding="utf-8"?>
@@ -730,6 +1645,7 @@
   <w:style w:type="paragraph" w:default="1" w:styleId="Normal">
     <w:name w:val="Normal"/>
     <w:qFormat/>
+    <w:rsid w:val="00AE1156"/>
   </w:style>
   <w:style w:type="character" w:default="1" w:styleId="DefaultParagraphFont">
     <w:name w:val="Default Paragraph Font"/>
@@ -757,6 +1673,69 @@
     <w:uiPriority w:val="99"/>
     <w:semiHidden/>
     <w:unhideWhenUsed/>
+  </w:style>
+  <w:style w:type="paragraph" w:styleId="Header">
+    <w:name w:val="header"/>
+    <w:basedOn w:val="Normal"/>
+    <w:link w:val="HeaderChar"/>
+    <w:uiPriority w:val="99"/>
+    <w:unhideWhenUsed/>
+    <w:rsid w:val="00977939"/>
+    <w:pPr>
+      <w:tabs>
+        <w:tab w:val="center" w:pos="4513"/>
+        <w:tab w:val="right" w:pos="9026"/>
+      </w:tabs>
+      <w:spacing w:after="0" w:line="240" w:lineRule="auto"/>
+    </w:pPr>
+  </w:style>
+  <w:style w:type="character" w:customStyle="1" w:styleId="HeaderChar">
+    <w:name w:val="Header Char"/>
+    <w:basedOn w:val="DefaultParagraphFont"/>
+    <w:link w:val="Header"/>
+    <w:uiPriority w:val="99"/>
+    <w:rsid w:val="00977939"/>
+  </w:style>
+  <w:style w:type="paragraph" w:styleId="Footer">
+    <w:name w:val="footer"/>
+    <w:basedOn w:val="Normal"/>
+    <w:link w:val="FooterChar"/>
+    <w:uiPriority w:val="99"/>
+    <w:unhideWhenUsed/>
+    <w:rsid w:val="00977939"/>
+    <w:pPr>
+      <w:tabs>
+        <w:tab w:val="center" w:pos="4513"/>
+        <w:tab w:val="right" w:pos="9026"/>
+      </w:tabs>
+      <w:spacing w:after="0" w:line="240" w:lineRule="auto"/>
+    </w:pPr>
+  </w:style>
+  <w:style w:type="character" w:customStyle="1" w:styleId="FooterChar">
+    <w:name w:val="Footer Char"/>
+    <w:basedOn w:val="DefaultParagraphFont"/>
+    <w:link w:val="Footer"/>
+    <w:uiPriority w:val="99"/>
+    <w:rsid w:val="00977939"/>
+  </w:style>
+  <w:style w:type="table" w:styleId="TableGrid">
+    <w:name w:val="Table Grid"/>
+    <w:basedOn w:val="TableNormal"/>
+    <w:uiPriority w:val="39"/>
+    <w:rsid w:val="00162356"/>
+    <w:pPr>
+      <w:spacing w:after="0" w:line="240" w:lineRule="auto"/>
+    </w:pPr>
+    <w:tblPr>
+      <w:tblBorders>
+        <w:top w:val="single" w:sz="4" w:space="0" w:color="auto"/>
+        <w:left w:val="single" w:sz="4" w:space="0" w:color="auto"/>
+        <w:bottom w:val="single" w:sz="4" w:space="0" w:color="auto"/>
+        <w:right w:val="single" w:sz="4" w:space="0" w:color="auto"/>
+        <w:insideH w:val="single" w:sz="4" w:space="0" w:color="auto"/>
+        <w:insideV w:val="single" w:sz="4" w:space="0" w:color="auto"/>
+      </w:tblBorders>
+    </w:tblPr>
   </w:style>
 </w:styles>
 </file>

</xml_diff>

<commit_message>
Update to support upcoming new KT weapons
</commit_message>
<xml_diff>
--- a/Decode.docx
+++ b/Decode.docx
@@ -444,20 +444,27 @@
           </w:tcPr>
           <w:p>
             <w:r>
-              <w:t>After 5.1 update</w:t>
-            </w:r>
-          </w:p>
-          <w:p>
-            <w:pPr>
-              <w:rPr>
-                <w:b/>
-              </w:rPr>
-            </w:pPr>
-            <w:r>
-              <w:rPr>
-                <w:b/>
-              </w:rPr>
-              <w:t>(Default)</w:t>
+              <w:t>Before 5.1 update</w:t>
+            </w:r>
+          </w:p>
+          <w:p>
+            <w:r>
+              <w:rPr>
+                <w:b/>
+              </w:rPr>
+              <w:t>(</w:t>
+            </w:r>
+            <w:r>
+              <w:rPr>
+                <w:b/>
+              </w:rPr>
+              <w:t>Hex</w:t>
+            </w:r>
+            <w:r>
+              <w:rPr>
+                <w:b/>
+              </w:rPr>
+              <w:t>)</w:t>
             </w:r>
           </w:p>
         </w:tc>
@@ -470,14 +477,14 @@
               <w:rPr>
                 <w:b/>
               </w:rPr>
-              <w:t>3b00 0300 0000</w:t>
+              <w:t>1f00 0300 0000</w:t>
             </w:r>
             <w:r>
               <w:t xml:space="preserve"> </w:t>
             </w:r>
             <w:r>
               <w:rPr>
-                <w:color w:val="4472C4" w:themeColor="accent1"/>
+                <w:color w:val="0070C0"/>
               </w:rPr>
               <w:t xml:space="preserve">0000 0000 a803 0000 </w:t>
             </w:r>
@@ -485,13 +492,18 @@
               <w:rPr>
                 <w:color w:val="FF0000"/>
               </w:rPr>
-              <w:t>43</w:t>
-            </w:r>
-            <w:r>
-              <w:t>00</w:t>
-            </w:r>
-          </w:p>
-          <w:p>
+              <w:t>25</w:t>
+            </w:r>
+            <w:r>
+              <w:t>00</w:t>
+            </w:r>
+          </w:p>
+          <w:p>
+            <w:pPr>
+              <w:rPr>
+                <w:color w:val="0070C0"/>
+              </w:rPr>
+            </w:pPr>
             <w:r>
               <w:t xml:space="preserve">0000 </w:t>
             </w:r>
@@ -499,28 +511,69 @@
               <w:rPr>
                 <w:color w:val="FF0000"/>
               </w:rPr>
-              <w:t>1b</w:t>
-            </w:r>
-            <w:r>
-              <w:t xml:space="preserve">00 0000 </w:t>
-            </w:r>
-            <w:r>
-              <w:rPr>
-                <w:color w:val="FF0000"/>
-              </w:rPr>
-              <w:t>06</w:t>
-            </w:r>
-            <w:r>
-              <w:t xml:space="preserve">00 0000 </w:t>
-            </w:r>
-            <w:r>
-              <w:rPr>
-                <w:color w:val="FF0000"/>
-              </w:rPr>
-              <w:t>00</w:t>
-            </w:r>
-            <w:r>
-              <w:t>00 0000 0000</w:t>
+              <w:t>2f</w:t>
+            </w:r>
+            <w:r>
+              <w:t xml:space="preserve">00 0000 </w:t>
+            </w:r>
+            <w:r>
+              <w:rPr>
+                <w:color w:val="FF0000"/>
+              </w:rPr>
+              <w:t>10</w:t>
+            </w:r>
+            <w:r>
+              <w:t xml:space="preserve">00 0000 </w:t>
+            </w:r>
+            <w:r>
+              <w:rPr>
+                <w:color w:val="FF0000"/>
+              </w:rPr>
+              <w:t>00</w:t>
+            </w:r>
+            <w:r>
+              <w:t xml:space="preserve">00 0000 </w:t>
+            </w:r>
+            <w:r>
+              <w:rPr>
+                <w:color w:val="0070C0"/>
+              </w:rPr>
+              <w:t>0100</w:t>
+            </w:r>
+          </w:p>
+          <w:p>
+            <w:r>
+              <w:rPr>
+                <w:color w:val="0070C0"/>
+              </w:rPr>
+              <w:t xml:space="preserve">0000 a903 0000 </w:t>
+            </w:r>
+            <w:r>
+              <w:rPr>
+                <w:color w:val="FF0000"/>
+              </w:rPr>
+              <w:t>00</w:t>
+            </w:r>
+            <w:r>
+              <w:t xml:space="preserve">00 0000 </w:t>
+            </w:r>
+            <w:r>
+              <w:rPr>
+                <w:color w:val="FF0000"/>
+              </w:rPr>
+              <w:t>31</w:t>
+            </w:r>
+            <w:r>
+              <w:t xml:space="preserve">00 0000 </w:t>
+            </w:r>
+            <w:r>
+              <w:rPr>
+                <w:color w:val="FF0000"/>
+              </w:rPr>
+              <w:t>26</w:t>
+            </w:r>
+            <w:r>
+              <w:t>00</w:t>
             </w:r>
           </w:p>
           <w:p>
@@ -529,35 +582,30 @@
             </w:r>
             <w:r>
               <w:rPr>
-                <w:color w:val="4472C4" w:themeColor="accent1"/>
-              </w:rPr>
-              <w:t xml:space="preserve">0100 0000 a903 0000 </w:t>
-            </w:r>
-            <w:r>
-              <w:rPr>
-                <w:color w:val="FF0000"/>
-              </w:rPr>
-              <w:t>00</w:t>
-            </w:r>
-            <w:r>
-              <w:t xml:space="preserve">00 0000 </w:t>
-            </w:r>
-            <w:r>
-              <w:rPr>
-                <w:color w:val="FF0000"/>
-              </w:rPr>
-              <w:t>4f</w:t>
-            </w:r>
-            <w:r>
-              <w:t>00</w:t>
-            </w:r>
-          </w:p>
-          <w:p>
-            <w:pPr>
-              <w:rPr>
-                <w:color w:val="4472C4" w:themeColor="accent1"/>
-              </w:rPr>
-            </w:pPr>
+                <w:color w:val="FF0000"/>
+              </w:rPr>
+              <w:t>0d</w:t>
+            </w:r>
+            <w:r>
+              <w:t xml:space="preserve">00 0000 </w:t>
+            </w:r>
+            <w:r>
+              <w:rPr>
+                <w:color w:val="0070C0"/>
+              </w:rPr>
+              <w:t xml:space="preserve">0200 0000 aa03 0000 </w:t>
+            </w:r>
+            <w:r>
+              <w:rPr>
+                <w:color w:val="FF0000"/>
+              </w:rPr>
+              <w:t>00</w:t>
+            </w:r>
+            <w:r>
+              <w:t>00</w:t>
+            </w:r>
+          </w:p>
+          <w:p>
             <w:r>
               <w:t xml:space="preserve">0000 </w:t>
             </w:r>
@@ -565,77 +613,28 @@
               <w:rPr>
                 <w:color w:val="FF0000"/>
               </w:rPr>
-              <w:t>12</w:t>
-            </w:r>
-            <w:r>
-              <w:t xml:space="preserve">00 0000 </w:t>
-            </w:r>
-            <w:r>
-              <w:rPr>
-                <w:color w:val="FF0000"/>
-              </w:rPr>
-              <w:t>03</w:t>
-            </w:r>
-            <w:r>
-              <w:t xml:space="preserve">00 0000 0000 0000 </w:t>
-            </w:r>
-            <w:r>
-              <w:rPr>
-                <w:color w:val="4472C4" w:themeColor="accent1"/>
-              </w:rPr>
-              <w:t>0200</w:t>
-            </w:r>
-          </w:p>
-          <w:p>
-            <w:r>
-              <w:rPr>
-                <w:color w:val="4472C4" w:themeColor="accent1"/>
-              </w:rPr>
-              <w:t>0000 aa03 0000</w:t>
-            </w:r>
-            <w:r>
-              <w:t xml:space="preserve"> </w:t>
-            </w:r>
-            <w:r>
-              <w:rPr>
-                <w:color w:val="FF0000"/>
-              </w:rPr>
-              <w:t>00</w:t>
-            </w:r>
-            <w:r>
-              <w:t xml:space="preserve">00 0000 </w:t>
-            </w:r>
-            <w:r>
-              <w:rPr>
-                <w:color w:val="FF0000"/>
-              </w:rPr>
-              <w:t>00</w:t>
-            </w:r>
-            <w:r>
-              <w:t xml:space="preserve">00 0000 </w:t>
-            </w:r>
-            <w:r>
-              <w:rPr>
-                <w:color w:val="FF0000"/>
-              </w:rPr>
-              <w:t>3f</w:t>
-            </w:r>
-            <w:r>
-              <w:t>00</w:t>
-            </w:r>
-          </w:p>
-          <w:p>
-            <w:r>
-              <w:t xml:space="preserve">0000 </w:t>
-            </w:r>
-            <w:r>
-              <w:rPr>
-                <w:color w:val="FF0000"/>
-              </w:rPr>
-              <w:t>25</w:t>
-            </w:r>
-            <w:r>
-              <w:t xml:space="preserve">00 0000 0000 0000 </w:t>
+              <w:t>00</w:t>
+            </w:r>
+            <w:r>
+              <w:t xml:space="preserve">00 0000 </w:t>
+            </w:r>
+            <w:r>
+              <w:rPr>
+                <w:color w:val="FF0000"/>
+              </w:rPr>
+              <w:t>3a</w:t>
+            </w:r>
+            <w:r>
+              <w:t xml:space="preserve">00 0000 </w:t>
+            </w:r>
+            <w:r>
+              <w:rPr>
+                <w:color w:val="FF0000"/>
+              </w:rPr>
+              <w:t>2a</w:t>
+            </w:r>
+            <w:r>
+              <w:t>00 0000</w:t>
             </w:r>
           </w:p>
           <w:p>
@@ -651,6 +650,43 @@
             <w:tcW w:w="7755" w:type="dxa"/>
           </w:tcPr>
           <w:p>
+            <w:pPr>
+              <w:rPr>
+                <w:b/>
+              </w:rPr>
+            </w:pPr>
+          </w:p>
+        </w:tc>
+      </w:tr>
+      <w:tr>
+        <w:tc>
+          <w:tcPr>
+            <w:tcW w:w="1435" w:type="dxa"/>
+          </w:tcPr>
+          <w:p>
+            <w:r>
+              <w:t>After 5.1 update</w:t>
+            </w:r>
+          </w:p>
+          <w:p>
+            <w:pPr>
+              <w:rPr>
+                <w:b/>
+              </w:rPr>
+            </w:pPr>
+            <w:r>
+              <w:rPr>
+                <w:b/>
+              </w:rPr>
+              <w:t>(Default)</w:t>
+            </w:r>
+          </w:p>
+        </w:tc>
+        <w:tc>
+          <w:tcPr>
+            <w:tcW w:w="4575" w:type="dxa"/>
+          </w:tcPr>
+          <w:p>
             <w:r>
               <w:rPr>
                 <w:b/>
@@ -661,6 +697,191 @@
               <w:t xml:space="preserve"> </w:t>
             </w:r>
             <w:r>
+              <w:rPr>
+                <w:color w:val="4472C4" w:themeColor="accent1"/>
+              </w:rPr>
+              <w:t xml:space="preserve">0000 0000 a803 0000 </w:t>
+            </w:r>
+            <w:r>
+              <w:rPr>
+                <w:color w:val="FF0000"/>
+              </w:rPr>
+              <w:t>43</w:t>
+            </w:r>
+            <w:r>
+              <w:t>00</w:t>
+            </w:r>
+          </w:p>
+          <w:p>
+            <w:r>
+              <w:t xml:space="preserve">0000 </w:t>
+            </w:r>
+            <w:r>
+              <w:rPr>
+                <w:color w:val="FF0000"/>
+              </w:rPr>
+              <w:t>1b</w:t>
+            </w:r>
+            <w:r>
+              <w:t xml:space="preserve">00 0000 </w:t>
+            </w:r>
+            <w:r>
+              <w:rPr>
+                <w:color w:val="FF0000"/>
+              </w:rPr>
+              <w:t>06</w:t>
+            </w:r>
+            <w:r>
+              <w:t xml:space="preserve">00 0000 </w:t>
+            </w:r>
+            <w:r>
+              <w:rPr>
+                <w:color w:val="FF0000"/>
+              </w:rPr>
+              <w:t>00</w:t>
+            </w:r>
+            <w:r>
+              <w:t>00 0000 0000</w:t>
+            </w:r>
+          </w:p>
+          <w:p>
+            <w:r>
+              <w:t xml:space="preserve">0000 </w:t>
+            </w:r>
+            <w:r>
+              <w:rPr>
+                <w:color w:val="4472C4" w:themeColor="accent1"/>
+              </w:rPr>
+              <w:t xml:space="preserve">0100 0000 a903 0000 </w:t>
+            </w:r>
+            <w:r>
+              <w:rPr>
+                <w:color w:val="FF0000"/>
+              </w:rPr>
+              <w:t>00</w:t>
+            </w:r>
+            <w:r>
+              <w:t xml:space="preserve">00 0000 </w:t>
+            </w:r>
+            <w:r>
+              <w:rPr>
+                <w:color w:val="FF0000"/>
+              </w:rPr>
+              <w:t>4f</w:t>
+            </w:r>
+            <w:r>
+              <w:t>00</w:t>
+            </w:r>
+          </w:p>
+          <w:p>
+            <w:pPr>
+              <w:rPr>
+                <w:color w:val="4472C4" w:themeColor="accent1"/>
+              </w:rPr>
+            </w:pPr>
+            <w:r>
+              <w:t xml:space="preserve">0000 </w:t>
+            </w:r>
+            <w:r>
+              <w:rPr>
+                <w:color w:val="FF0000"/>
+              </w:rPr>
+              <w:t>12</w:t>
+            </w:r>
+            <w:r>
+              <w:t xml:space="preserve">00 0000 </w:t>
+            </w:r>
+            <w:r>
+              <w:rPr>
+                <w:color w:val="FF0000"/>
+              </w:rPr>
+              <w:t>03</w:t>
+            </w:r>
+            <w:r>
+              <w:t xml:space="preserve">00 0000 0000 0000 </w:t>
+            </w:r>
+            <w:r>
+              <w:rPr>
+                <w:color w:val="4472C4" w:themeColor="accent1"/>
+              </w:rPr>
+              <w:t>0200</w:t>
+            </w:r>
+          </w:p>
+          <w:p>
+            <w:r>
+              <w:rPr>
+                <w:color w:val="4472C4" w:themeColor="accent1"/>
+              </w:rPr>
+              <w:t>0000 aa03 0000</w:t>
+            </w:r>
+            <w:r>
+              <w:t xml:space="preserve"> </w:t>
+            </w:r>
+            <w:r>
+              <w:rPr>
+                <w:color w:val="FF0000"/>
+              </w:rPr>
+              <w:t>00</w:t>
+            </w:r>
+            <w:r>
+              <w:t xml:space="preserve">00 0000 </w:t>
+            </w:r>
+            <w:r>
+              <w:rPr>
+                <w:color w:val="FF0000"/>
+              </w:rPr>
+              <w:t>00</w:t>
+            </w:r>
+            <w:r>
+              <w:t xml:space="preserve">00 0000 </w:t>
+            </w:r>
+            <w:r>
+              <w:rPr>
+                <w:color w:val="FF0000"/>
+              </w:rPr>
+              <w:t>3f</w:t>
+            </w:r>
+            <w:r>
+              <w:t>00</w:t>
+            </w:r>
+          </w:p>
+          <w:p>
+            <w:r>
+              <w:t xml:space="preserve">0000 </w:t>
+            </w:r>
+            <w:r>
+              <w:rPr>
+                <w:color w:val="FF0000"/>
+              </w:rPr>
+              <w:t>25</w:t>
+            </w:r>
+            <w:r>
+              <w:t xml:space="preserve">00 0000 0000 0000 </w:t>
+            </w:r>
+          </w:p>
+          <w:p>
+            <w:pPr>
+              <w:rPr>
+                <w:b/>
+              </w:rPr>
+            </w:pPr>
+          </w:p>
+        </w:tc>
+        <w:tc>
+          <w:tcPr>
+            <w:tcW w:w="7755" w:type="dxa"/>
+          </w:tcPr>
+          <w:p>
+            <w:r>
+              <w:rPr>
+                <w:b/>
+              </w:rPr>
+              <w:t>3b00 0300 0000</w:t>
+            </w:r>
+            <w:r>
+              <w:t xml:space="preserve"> </w:t>
+            </w:r>
+            <w:r>
               <w:br/>
             </w:r>
             <w:r>
@@ -709,18 +930,263 @@
               <w:t>00</w:t>
             </w:r>
             <w:r>
+              <w:t xml:space="preserve">00 0000 </w:t>
+            </w:r>
+            <w:r>
+              <w:rPr>
+                <w:color w:val="FF0000"/>
+              </w:rPr>
+              <w:t>00</w:t>
+            </w:r>
+            <w:r>
+              <w:t>00</w:t>
+            </w:r>
+            <w:r>
+              <w:t xml:space="preserve"> </w:t>
+            </w:r>
+            <w:r>
+              <w:t xml:space="preserve">0000 </w:t>
+            </w:r>
+            <w:r>
+              <w:br/>
+            </w:r>
+            <w:r>
+              <w:rPr>
+                <w:color w:val="4472C4" w:themeColor="accent1"/>
+              </w:rPr>
+              <w:t xml:space="preserve">0100 0000 a903 0000 </w:t>
+            </w:r>
+            <w:r>
+              <w:rPr>
+                <w:color w:val="FF0000"/>
+              </w:rPr>
+              <w:t>00</w:t>
+            </w:r>
+            <w:r>
+              <w:t xml:space="preserve">00 0000 </w:t>
+            </w:r>
+            <w:r>
+              <w:rPr>
+                <w:color w:val="FF0000"/>
+              </w:rPr>
+              <w:t>4f</w:t>
+            </w:r>
+            <w:r>
+              <w:t>00</w:t>
+            </w:r>
+            <w:r>
+              <w:t xml:space="preserve"> </w:t>
+            </w:r>
+            <w:r>
+              <w:t xml:space="preserve">0000 </w:t>
+            </w:r>
+            <w:r>
+              <w:rPr>
+                <w:color w:val="FF0000"/>
+              </w:rPr>
+              <w:t>12</w:t>
+            </w:r>
+            <w:r>
+              <w:t xml:space="preserve">00 0000 </w:t>
+            </w:r>
+            <w:r>
+              <w:rPr>
+                <w:color w:val="FF0000"/>
+              </w:rPr>
+              <w:t>03</w:t>
+            </w:r>
+            <w:r>
+              <w:t xml:space="preserve">00 0000 </w:t>
+            </w:r>
+            <w:r>
+              <w:rPr>
+                <w:color w:val="FF0000"/>
+              </w:rPr>
+              <w:t>00</w:t>
+            </w:r>
+            <w:r>
+              <w:t xml:space="preserve">00 0000 </w:t>
+            </w:r>
+            <w:r>
+              <w:br/>
+            </w:r>
+            <w:r>
+              <w:rPr>
+                <w:color w:val="4472C4" w:themeColor="accent1"/>
+              </w:rPr>
+              <w:t>0200</w:t>
+            </w:r>
+            <w:r>
+              <w:rPr>
+                <w:color w:val="4472C4" w:themeColor="accent1"/>
+              </w:rPr>
+              <w:t xml:space="preserve"> </w:t>
+            </w:r>
+            <w:r>
+              <w:rPr>
+                <w:color w:val="4472C4" w:themeColor="accent1"/>
+              </w:rPr>
+              <w:t>0000 aa03 0000</w:t>
+            </w:r>
+            <w:r>
+              <w:t xml:space="preserve"> </w:t>
+            </w:r>
+            <w:r>
+              <w:rPr>
+                <w:color w:val="FF0000"/>
+              </w:rPr>
+              <w:t>00</w:t>
+            </w:r>
+            <w:r>
+              <w:t xml:space="preserve">00 0000 </w:t>
+            </w:r>
+            <w:r>
+              <w:rPr>
+                <w:color w:val="FF0000"/>
+              </w:rPr>
+              <w:t>00</w:t>
+            </w:r>
+            <w:r>
+              <w:t xml:space="preserve">00 0000 </w:t>
+            </w:r>
+            <w:r>
+              <w:rPr>
+                <w:color w:val="FF0000"/>
+              </w:rPr>
+              <w:t>3f</w:t>
+            </w:r>
+            <w:r>
+              <w:t>00</w:t>
+            </w:r>
+            <w:r>
+              <w:t xml:space="preserve"> </w:t>
+            </w:r>
+            <w:r>
+              <w:t xml:space="preserve">0000 </w:t>
+            </w:r>
+            <w:r>
+              <w:rPr>
+                <w:color w:val="FF0000"/>
+              </w:rPr>
+              <w:t>25</w:t>
+            </w:r>
+            <w:r>
+              <w:t xml:space="preserve">00 0000 </w:t>
+            </w:r>
+            <w:r>
+              <w:rPr>
+                <w:color w:val="FF0000"/>
+              </w:rPr>
+              <w:t>00</w:t>
+            </w:r>
+            <w:r>
+              <w:t xml:space="preserve">00 0000 </w:t>
+            </w:r>
+          </w:p>
+          <w:p>
+            <w:pPr>
+              <w:rPr>
+                <w:b/>
+              </w:rPr>
+            </w:pPr>
+          </w:p>
+        </w:tc>
+      </w:tr>
+      <w:tr>
+        <w:tc>
+          <w:tcPr>
+            <w:tcW w:w="1435" w:type="dxa"/>
+          </w:tcPr>
+          <w:p>
+            <w:r>
+              <w:t>After 5.1 update</w:t>
+            </w:r>
+          </w:p>
+          <w:p>
+            <w:r>
+              <w:rPr>
+                <w:b/>
+              </w:rPr>
+              <w:t>(</w:t>
+            </w:r>
+            <w:r>
+              <w:rPr>
+                <w:b/>
+              </w:rPr>
+              <w:t>Hex</w:t>
+            </w:r>
+            <w:r>
+              <w:rPr>
+                <w:b/>
+              </w:rPr>
+              <w:t>)</w:t>
+            </w:r>
+          </w:p>
+        </w:tc>
+        <w:tc>
+          <w:tcPr>
+            <w:tcW w:w="4575" w:type="dxa"/>
+          </w:tcPr>
+          <w:p>
+            <w:r>
+              <w:rPr>
+                <w:b/>
+              </w:rPr>
+              <w:t xml:space="preserve">3b00 0300 0000 </w:t>
+            </w:r>
+            <w:r>
+              <w:rPr>
+                <w:color w:val="4472C4" w:themeColor="accent1"/>
+              </w:rPr>
+              <w:t xml:space="preserve">0000 0000 a803 0000 </w:t>
+            </w:r>
+            <w:r>
+              <w:rPr>
+                <w:color w:val="FF0000"/>
+              </w:rPr>
+              <w:t>25</w:t>
+            </w:r>
+            <w:r>
+              <w:t>00</w:t>
+            </w:r>
+          </w:p>
+          <w:p>
+            <w:r>
+              <w:t xml:space="preserve">0000 </w:t>
+            </w:r>
+            <w:r>
+              <w:rPr>
+                <w:color w:val="FF0000"/>
+              </w:rPr>
+              <w:t>2f</w:t>
+            </w:r>
+            <w:r>
+              <w:t xml:space="preserve">00 0000 </w:t>
+            </w:r>
+            <w:r>
+              <w:rPr>
+                <w:color w:val="FF0000"/>
+              </w:rPr>
+              <w:t>10</w:t>
+            </w:r>
+            <w:r>
+              <w:t xml:space="preserve">00 0000 </w:t>
+            </w:r>
+            <w:r>
+              <w:rPr>
+                <w:color w:val="FF0000"/>
+              </w:rPr>
+              <w:t>00</w:t>
+            </w:r>
+            <w:r>
               <w:t>00 0000 0000</w:t>
             </w:r>
-            <w:r>
-              <w:t xml:space="preserve"> </w:t>
-            </w:r>
+          </w:p>
+          <w:p>
             <w:r>
               <w:t xml:space="preserve">0000 </w:t>
             </w:r>
             <w:r>
-              <w:br/>
-            </w:r>
-            <w:r>
               <w:rPr>
                 <w:color w:val="4472C4" w:themeColor="accent1"/>
               </w:rPr>
@@ -739,14 +1205,18 @@
               <w:rPr>
                 <w:color w:val="FF0000"/>
               </w:rPr>
-              <w:t>4f</w:t>
-            </w:r>
-            <w:r>
-              <w:t>00</w:t>
-            </w:r>
-            <w:r>
-              <w:t xml:space="preserve"> </w:t>
-            </w:r>
+              <w:t>31</w:t>
+            </w:r>
+            <w:r>
+              <w:t>00</w:t>
+            </w:r>
+          </w:p>
+          <w:p>
+            <w:pPr>
+              <w:rPr>
+                <w:color w:val="4472C4" w:themeColor="accent1"/>
+              </w:rPr>
+            </w:pPr>
             <w:r>
               <w:t xml:space="preserve">0000 </w:t>
             </w:r>
@@ -754,74 +1224,68 @@
               <w:rPr>
                 <w:color w:val="FF0000"/>
               </w:rPr>
-              <w:t>12</w:t>
-            </w:r>
-            <w:r>
-              <w:t xml:space="preserve">00 0000 </w:t>
-            </w:r>
-            <w:r>
-              <w:rPr>
-                <w:color w:val="FF0000"/>
-              </w:rPr>
-              <w:t>03</w:t>
+              <w:t>26</w:t>
+            </w:r>
+            <w:r>
+              <w:t xml:space="preserve">00 0000 </w:t>
+            </w:r>
+            <w:r>
+              <w:rPr>
+                <w:color w:val="FF0000"/>
+              </w:rPr>
+              <w:t>0d</w:t>
             </w:r>
             <w:r>
               <w:t xml:space="preserve">00 0000 0000 0000 </w:t>
             </w:r>
             <w:r>
-              <w:br/>
-            </w:r>
-            <w:r>
               <w:rPr>
                 <w:color w:val="4472C4" w:themeColor="accent1"/>
               </w:rPr>
               <w:t>0200</w:t>
             </w:r>
-            <w:r>
-              <w:rPr>
-                <w:color w:val="4472C4" w:themeColor="accent1"/>
-              </w:rPr>
-              <w:t xml:space="preserve"> </w:t>
-            </w:r>
-            <w:r>
-              <w:rPr>
-                <w:color w:val="4472C4" w:themeColor="accent1"/>
-              </w:rPr>
-              <w:t>0000 aa03 0000</w:t>
-            </w:r>
-            <w:r>
-              <w:t xml:space="preserve"> </w:t>
-            </w:r>
-            <w:r>
-              <w:rPr>
-                <w:color w:val="FF0000"/>
-              </w:rPr>
-              <w:t>00</w:t>
-            </w:r>
-            <w:r>
-              <w:t xml:space="preserve">00 0000 </w:t>
-            </w:r>
-            <w:r>
-              <w:rPr>
-                <w:color w:val="FF0000"/>
-              </w:rPr>
-              <w:t>00</w:t>
-            </w:r>
-            <w:r>
-              <w:t xml:space="preserve">00 0000 </w:t>
-            </w:r>
-            <w:r>
-              <w:rPr>
-                <w:color w:val="FF0000"/>
-              </w:rPr>
-              <w:t>3f</w:t>
-            </w:r>
-            <w:r>
-              <w:t>00</w:t>
-            </w:r>
-            <w:r>
-              <w:t xml:space="preserve"> </w:t>
-            </w:r>
+          </w:p>
+          <w:p>
+            <w:r>
+              <w:rPr>
+                <w:color w:val="4472C4" w:themeColor="accent1"/>
+              </w:rPr>
+              <w:t xml:space="preserve">0000 aa03 0000 </w:t>
+            </w:r>
+            <w:r>
+              <w:rPr>
+                <w:color w:val="FF0000"/>
+              </w:rPr>
+              <w:t>00</w:t>
+            </w:r>
+            <w:r>
+              <w:t xml:space="preserve">00 0000 </w:t>
+            </w:r>
+            <w:r>
+              <w:rPr>
+                <w:color w:val="FF0000"/>
+              </w:rPr>
+              <w:t>00</w:t>
+            </w:r>
+            <w:r>
+              <w:t xml:space="preserve">00 0000 </w:t>
+            </w:r>
+            <w:r>
+              <w:rPr>
+                <w:color w:val="FF0000"/>
+              </w:rPr>
+              <w:t>3a</w:t>
+            </w:r>
+            <w:r>
+              <w:t>00</w:t>
+            </w:r>
+          </w:p>
+          <w:p>
+            <w:pPr>
+              <w:rPr>
+                <w:b/>
+              </w:rPr>
+            </w:pPr>
             <w:r>
               <w:t xml:space="preserve">0000 </w:t>
             </w:r>
@@ -829,12 +1293,17 @@
               <w:rPr>
                 <w:color w:val="FF0000"/>
               </w:rPr>
-              <w:t>25</w:t>
-            </w:r>
-            <w:r>
-              <w:t xml:space="preserve">00 0000 0000 0000 </w:t>
-            </w:r>
-          </w:p>
+              <w:t>2a</w:t>
+            </w:r>
+            <w:r>
+              <w:t>00 0000 0000 0000</w:t>
+            </w:r>
+          </w:p>
+        </w:tc>
+        <w:tc>
+          <w:tcPr>
+            <w:tcW w:w="7755" w:type="dxa"/>
+          </w:tcPr>
           <w:p>
             <w:pPr>
               <w:rPr>
@@ -846,348 +1315,9 @@
       </w:tr>
     </w:tbl>
     <w:p>
-      <w:pPr>
-        <w:rPr>
-          <w:b/>
-        </w:rPr>
-      </w:pPr>
-    </w:p>
-    <w:p>
-      <w:pPr>
-        <w:rPr>
-          <w:b/>
-        </w:rPr>
-      </w:pPr>
       <w:bookmarkStart w:id="0" w:name="_GoBack"/>
       <w:bookmarkEnd w:id="0"/>
     </w:p>
-    <w:p>
-      <w:pPr>
-        <w:rPr>
-          <w:b/>
-        </w:rPr>
-      </w:pPr>
-    </w:p>
-    <w:p>
-      <w:r>
-        <w:rPr>
-          <w:b/>
-        </w:rPr>
-        <w:t>1f00 0300 0000</w:t>
-      </w:r>
-      <w:r>
-        <w:t xml:space="preserve"> </w:t>
-      </w:r>
-      <w:r>
-        <w:rPr>
-          <w:color w:val="0070C0"/>
-        </w:rPr>
-        <w:t xml:space="preserve">0000 0000 a803 0000 </w:t>
-      </w:r>
-      <w:r>
-        <w:rPr>
-          <w:color w:val="FF0000"/>
-        </w:rPr>
-        <w:t>25</w:t>
-      </w:r>
-      <w:r>
-        <w:t>00</w:t>
-      </w:r>
-    </w:p>
-    <w:p>
-      <w:pPr>
-        <w:rPr>
-          <w:color w:val="0070C0"/>
-        </w:rPr>
-      </w:pPr>
-      <w:r>
-        <w:t xml:space="preserve">0000 </w:t>
-      </w:r>
-      <w:r>
-        <w:rPr>
-          <w:color w:val="FF0000"/>
-        </w:rPr>
-        <w:t>2f</w:t>
-      </w:r>
-      <w:r>
-        <w:t xml:space="preserve">00 0000 </w:t>
-      </w:r>
-      <w:r>
-        <w:rPr>
-          <w:color w:val="FF0000"/>
-        </w:rPr>
-        <w:t>10</w:t>
-      </w:r>
-      <w:r>
-        <w:t xml:space="preserve">00 0000 </w:t>
-      </w:r>
-      <w:r>
-        <w:rPr>
-          <w:color w:val="FF0000"/>
-        </w:rPr>
-        <w:t>00</w:t>
-      </w:r>
-      <w:r>
-        <w:t xml:space="preserve">00 0000 </w:t>
-      </w:r>
-      <w:r>
-        <w:rPr>
-          <w:color w:val="0070C0"/>
-        </w:rPr>
-        <w:t>0100</w:t>
-      </w:r>
-    </w:p>
-    <w:p>
-      <w:r>
-        <w:rPr>
-          <w:color w:val="0070C0"/>
-        </w:rPr>
-        <w:t xml:space="preserve">0000 a903 0000 </w:t>
-      </w:r>
-      <w:r>
-        <w:rPr>
-          <w:color w:val="FF0000"/>
-        </w:rPr>
-        <w:t>00</w:t>
-      </w:r>
-      <w:r>
-        <w:t xml:space="preserve">00 0000 </w:t>
-      </w:r>
-      <w:r>
-        <w:rPr>
-          <w:color w:val="FF0000"/>
-        </w:rPr>
-        <w:t>31</w:t>
-      </w:r>
-      <w:r>
-        <w:t xml:space="preserve">00 0000 </w:t>
-      </w:r>
-      <w:r>
-        <w:rPr>
-          <w:color w:val="FF0000"/>
-        </w:rPr>
-        <w:t>26</w:t>
-      </w:r>
-      <w:r>
-        <w:t>00</w:t>
-      </w:r>
-    </w:p>
-    <w:p>
-      <w:r>
-        <w:t xml:space="preserve">0000 </w:t>
-      </w:r>
-      <w:r>
-        <w:rPr>
-          <w:color w:val="FF0000"/>
-        </w:rPr>
-        <w:t>0d</w:t>
-      </w:r>
-      <w:r>
-        <w:t xml:space="preserve">00 0000 </w:t>
-      </w:r>
-      <w:r>
-        <w:rPr>
-          <w:color w:val="0070C0"/>
-        </w:rPr>
-        <w:t xml:space="preserve">0200 0000 aa03 0000 </w:t>
-      </w:r>
-      <w:r>
-        <w:rPr>
-          <w:color w:val="FF0000"/>
-        </w:rPr>
-        <w:t>00</w:t>
-      </w:r>
-      <w:r>
-        <w:t>00</w:t>
-      </w:r>
-    </w:p>
-    <w:p>
-      <w:r>
-        <w:t xml:space="preserve">0000 </w:t>
-      </w:r>
-      <w:r>
-        <w:rPr>
-          <w:color w:val="FF0000"/>
-        </w:rPr>
-        <w:t>00</w:t>
-      </w:r>
-      <w:r>
-        <w:t xml:space="preserve">00 0000 </w:t>
-      </w:r>
-      <w:r>
-        <w:rPr>
-          <w:color w:val="FF0000"/>
-        </w:rPr>
-        <w:t>3a</w:t>
-      </w:r>
-      <w:r>
-        <w:t xml:space="preserve">00 0000 </w:t>
-      </w:r>
-      <w:r>
-        <w:rPr>
-          <w:color w:val="FF0000"/>
-        </w:rPr>
-        <w:t>2a</w:t>
-      </w:r>
-      <w:r>
-        <w:t>00 0000</w:t>
-      </w:r>
-    </w:p>
-    <w:p>
-      <w:pPr>
-        <w:rPr>
-          <w:b/>
-        </w:rPr>
-      </w:pPr>
-    </w:p>
-    <w:p>
-      <w:pPr>
-        <w:rPr>
-          <w:b/>
-        </w:rPr>
-      </w:pPr>
-      <w:r>
-        <w:rPr>
-          <w:b/>
-        </w:rPr>
-        <w:t xml:space="preserve">1f00 0300 0000 </w:t>
-      </w:r>
-    </w:p>
-    <w:p>
-      <w:r>
-        <w:rPr>
-          <w:color w:val="0070C0"/>
-        </w:rPr>
-        <w:t xml:space="preserve">0000 0000 a803 0000 </w:t>
-      </w:r>
-      <w:r>
-        <w:rPr>
-          <w:color w:val="FF0000"/>
-        </w:rPr>
-        <w:t>25</w:t>
-      </w:r>
-      <w:r>
-        <w:t xml:space="preserve">00 0000 </w:t>
-      </w:r>
-      <w:r>
-        <w:rPr>
-          <w:color w:val="FF0000"/>
-        </w:rPr>
-        <w:t>2f</w:t>
-      </w:r>
-      <w:r>
-        <w:t xml:space="preserve">00 0000 </w:t>
-      </w:r>
-      <w:r>
-        <w:rPr>
-          <w:color w:val="FF0000"/>
-        </w:rPr>
-        <w:t>10</w:t>
-      </w:r>
-      <w:r>
-        <w:t xml:space="preserve">00 0000 </w:t>
-      </w:r>
-      <w:r>
-        <w:rPr>
-          <w:color w:val="FF0000"/>
-        </w:rPr>
-        <w:t>00</w:t>
-      </w:r>
-      <w:r>
-        <w:t xml:space="preserve">00 0000 </w:t>
-      </w:r>
-    </w:p>
-    <w:p>
-      <w:r>
-        <w:rPr>
-          <w:color w:val="0070C0"/>
-        </w:rPr>
-        <w:t xml:space="preserve">0100 0000 a903 0000 </w:t>
-      </w:r>
-      <w:r>
-        <w:rPr>
-          <w:color w:val="FF0000"/>
-        </w:rPr>
-        <w:t>00</w:t>
-      </w:r>
-      <w:r>
-        <w:t xml:space="preserve">00 0000 </w:t>
-      </w:r>
-      <w:r>
-        <w:rPr>
-          <w:color w:val="FF0000"/>
-        </w:rPr>
-        <w:t>31</w:t>
-      </w:r>
-      <w:r>
-        <w:t xml:space="preserve">00 0000 </w:t>
-      </w:r>
-      <w:r>
-        <w:rPr>
-          <w:color w:val="FF0000"/>
-        </w:rPr>
-        <w:t>26</w:t>
-      </w:r>
-      <w:r>
-        <w:t xml:space="preserve">00 0000 </w:t>
-      </w:r>
-      <w:r>
-        <w:rPr>
-          <w:color w:val="FF0000"/>
-        </w:rPr>
-        <w:t>0d</w:t>
-      </w:r>
-      <w:r>
-        <w:t xml:space="preserve">00 0000 </w:t>
-      </w:r>
-    </w:p>
-    <w:p>
-      <w:r>
-        <w:rPr>
-          <w:color w:val="0070C0"/>
-        </w:rPr>
-        <w:lastRenderedPageBreak/>
-        <w:t xml:space="preserve">0200 0000 aa03 0000 </w:t>
-      </w:r>
-      <w:r>
-        <w:rPr>
-          <w:color w:val="FF0000"/>
-        </w:rPr>
-        <w:t>00</w:t>
-      </w:r>
-      <w:r>
-        <w:t xml:space="preserve">00 0000 </w:t>
-      </w:r>
-      <w:r>
-        <w:rPr>
-          <w:color w:val="FF0000"/>
-        </w:rPr>
-        <w:t>00</w:t>
-      </w:r>
-      <w:r>
-        <w:t xml:space="preserve">00 0000 </w:t>
-      </w:r>
-      <w:r>
-        <w:rPr>
-          <w:color w:val="FF0000"/>
-        </w:rPr>
-        <w:t>3a</w:t>
-      </w:r>
-      <w:r>
-        <w:t xml:space="preserve">00 0000 </w:t>
-      </w:r>
-      <w:r>
-        <w:rPr>
-          <w:color w:val="FF0000"/>
-        </w:rPr>
-        <w:t>2a</w:t>
-      </w:r>
-      <w:r>
-        <w:t>00 0000</w:t>
-      </w:r>
-    </w:p>
-    <w:p/>
-    <w:p/>
     <w:sectPr>
       <w:pgSz w:w="16838" w:h="11906" w:orient="landscape"/>
       <w:pgMar w:top="1440" w:right="1440" w:bottom="1440" w:left="1440" w:header="720" w:footer="720" w:gutter="0"/>
@@ -1645,7 +1775,7 @@
   <w:style w:type="paragraph" w:default="1" w:styleId="Normal">
     <w:name w:val="Normal"/>
     <w:qFormat/>
-    <w:rsid w:val="00AE1156"/>
+    <w:rsid w:val="00D469F4"/>
   </w:style>
   <w:style w:type="character" w:default="1" w:styleId="DefaultParagraphFont">
     <w:name w:val="Default Paragraph Font"/>

</xml_diff>

<commit_message>
Some prediction for next week
</commit_message>
<xml_diff>
--- a/Decode.docx
+++ b/Decode.docx
@@ -5,13 +5,14 @@
     <w:tbl>
       <w:tblPr>
         <w:tblStyle w:val="TableGrid"/>
-        <w:tblW w:w="13765" w:type="dxa"/>
+        <w:tblW w:w="16020" w:type="dxa"/>
+        <w:tblInd w:w="85" w:type="dxa"/>
         <w:tblLook w:val="04A0" w:firstRow="1" w:lastRow="0" w:firstColumn="1" w:lastColumn="0" w:noHBand="0" w:noVBand="1"/>
       </w:tblPr>
       <w:tblGrid>
         <w:gridCol w:w="1435"/>
-        <w:gridCol w:w="4575"/>
-        <w:gridCol w:w="7755"/>
+        <w:gridCol w:w="5585"/>
+        <w:gridCol w:w="9000"/>
       </w:tblGrid>
       <w:tr>
         <w:tc>
@@ -28,7 +29,7 @@
         </w:tc>
         <w:tc>
           <w:tcPr>
-            <w:tcW w:w="4575" w:type="dxa"/>
+            <w:tcW w:w="5585" w:type="dxa"/>
           </w:tcPr>
           <w:p>
             <w:r>
@@ -38,7 +39,7 @@
         </w:tc>
         <w:tc>
           <w:tcPr>
-            <w:tcW w:w="7755" w:type="dxa"/>
+            <w:tcW w:w="9000" w:type="dxa"/>
           </w:tcPr>
           <w:p>
             <w:r>
@@ -73,7 +74,7 @@
         </w:tc>
         <w:tc>
           <w:tcPr>
-            <w:tcW w:w="4575" w:type="dxa"/>
+            <w:tcW w:w="5585" w:type="dxa"/>
           </w:tcPr>
           <w:p>
             <w:r>
@@ -250,7 +251,7 @@
         </w:tc>
         <w:tc>
           <w:tcPr>
-            <w:tcW w:w="7755" w:type="dxa"/>
+            <w:tcW w:w="9000" w:type="dxa"/>
           </w:tcPr>
           <w:p>
             <w:r>
@@ -278,37 +279,88 @@
               <w:t>43</w:t>
             </w:r>
             <w:r>
-              <w:t>00</w:t>
-            </w:r>
-            <w:r>
+              <w:t xml:space="preserve">00 0000 </w:t>
+            </w:r>
+            <w:r>
+              <w:rPr>
+                <w:color w:val="FF0000"/>
+              </w:rPr>
+              <w:t>1b</w:t>
+            </w:r>
+            <w:r>
+              <w:t xml:space="preserve">00 0000 </w:t>
+            </w:r>
+            <w:r>
+              <w:rPr>
+                <w:color w:val="FF0000"/>
+              </w:rPr>
+              <w:t>06</w:t>
+            </w:r>
+            <w:r>
+              <w:t xml:space="preserve">00 0000 </w:t>
+            </w:r>
+            <w:r>
+              <w:rPr>
+                <w:color w:val="FF0000"/>
+              </w:rPr>
+              <w:t>00</w:t>
+            </w:r>
+            <w:r>
+              <w:t xml:space="preserve">00 0000 </w:t>
+            </w:r>
+            <w:r>
+              <w:br/>
+            </w:r>
+            <w:r>
+              <w:rPr>
+                <w:color w:val="4472C4" w:themeColor="accent1"/>
+              </w:rPr>
+              <w:t>0100</w:t>
+            </w:r>
+            <w:r>
+              <w:rPr>
+                <w:color w:val="4472C4" w:themeColor="accent1"/>
+              </w:rPr>
               <w:t xml:space="preserve"> </w:t>
             </w:r>
             <w:r>
-              <w:t xml:space="preserve">0000 </w:t>
-            </w:r>
-            <w:r>
-              <w:rPr>
-                <w:color w:val="FF0000"/>
-              </w:rPr>
-              <w:t>1b</w:t>
-            </w:r>
-            <w:r>
-              <w:t xml:space="preserve">00 0000 </w:t>
-            </w:r>
-            <w:r>
-              <w:rPr>
-                <w:color w:val="FF0000"/>
-              </w:rPr>
-              <w:t>06</w:t>
-            </w:r>
-            <w:r>
-              <w:t xml:space="preserve">00 0000 </w:t>
-            </w:r>
-            <w:r>
-              <w:rPr>
-                <w:color w:val="FF0000"/>
-              </w:rPr>
-              <w:t>00</w:t>
+              <w:rPr>
+                <w:color w:val="4472C4" w:themeColor="accent1"/>
+              </w:rPr>
+              <w:t xml:space="preserve">0000 a903 0000 </w:t>
+            </w:r>
+            <w:r>
+              <w:rPr>
+                <w:color w:val="FF0000"/>
+              </w:rPr>
+              <w:t>00</w:t>
+            </w:r>
+            <w:r>
+              <w:t xml:space="preserve">00 0000 </w:t>
+            </w:r>
+            <w:r>
+              <w:rPr>
+                <w:color w:val="FF0000"/>
+              </w:rPr>
+              <w:t>4f</w:t>
+            </w:r>
+            <w:r>
+              <w:t xml:space="preserve">00 0000 </w:t>
+            </w:r>
+            <w:r>
+              <w:rPr>
+                <w:color w:val="FF0000"/>
+              </w:rPr>
+              <w:t>12</w:t>
+            </w:r>
+            <w:r>
+              <w:t xml:space="preserve">00 0000 </w:t>
+            </w:r>
+            <w:r>
+              <w:rPr>
+                <w:color w:val="FF0000"/>
+              </w:rPr>
+              <w:t>03</w:t>
             </w:r>
             <w:r>
               <w:t xml:space="preserve">00 0000 </w:t>
@@ -320,69 +372,6 @@
               <w:rPr>
                 <w:color w:val="4472C4" w:themeColor="accent1"/>
               </w:rPr>
-              <w:t>0100</w:t>
-            </w:r>
-            <w:r>
-              <w:rPr>
-                <w:color w:val="4472C4" w:themeColor="accent1"/>
-              </w:rPr>
-              <w:t xml:space="preserve"> </w:t>
-            </w:r>
-            <w:r>
-              <w:rPr>
-                <w:color w:val="4472C4" w:themeColor="accent1"/>
-              </w:rPr>
-              <w:t xml:space="preserve">0000 a903 0000 </w:t>
-            </w:r>
-            <w:r>
-              <w:rPr>
-                <w:color w:val="FF0000"/>
-              </w:rPr>
-              <w:t>00</w:t>
-            </w:r>
-            <w:r>
-              <w:t xml:space="preserve">00 0000 </w:t>
-            </w:r>
-            <w:r>
-              <w:rPr>
-                <w:color w:val="FF0000"/>
-              </w:rPr>
-              <w:t>4f</w:t>
-            </w:r>
-            <w:r>
-              <w:t xml:space="preserve">00 0000 </w:t>
-            </w:r>
-            <w:r>
-              <w:rPr>
-                <w:color w:val="FF0000"/>
-              </w:rPr>
-              <w:t>12</w:t>
-            </w:r>
-            <w:r>
-              <w:t>00</w:t>
-            </w:r>
-            <w:r>
-              <w:t xml:space="preserve"> </w:t>
-            </w:r>
-            <w:r>
-              <w:t xml:space="preserve">0000 </w:t>
-            </w:r>
-            <w:r>
-              <w:rPr>
-                <w:color w:val="FF0000"/>
-              </w:rPr>
-              <w:t>03</w:t>
-            </w:r>
-            <w:r>
-              <w:t xml:space="preserve">00 0000 </w:t>
-            </w:r>
-            <w:r>
-              <w:br/>
-            </w:r>
-            <w:r>
-              <w:rPr>
-                <w:color w:val="4472C4" w:themeColor="accent1"/>
-              </w:rPr>
               <w:t xml:space="preserve">0200 0000 aa03 0000 </w:t>
             </w:r>
             <w:r>
@@ -392,13 +381,7 @@
               <w:t>00</w:t>
             </w:r>
             <w:r>
-              <w:t>00</w:t>
-            </w:r>
-            <w:r>
-              <w:t xml:space="preserve"> </w:t>
-            </w:r>
-            <w:r>
-              <w:t xml:space="preserve">0000 </w:t>
+              <w:t xml:space="preserve">00 0000 </w:t>
             </w:r>
             <w:r>
               <w:rPr>
@@ -452,25 +435,13 @@
               <w:rPr>
                 <w:b/>
               </w:rPr>
-              <w:t>(</w:t>
-            </w:r>
-            <w:r>
-              <w:rPr>
-                <w:b/>
-              </w:rPr>
-              <w:t>Hex</w:t>
-            </w:r>
-            <w:r>
-              <w:rPr>
-                <w:b/>
-              </w:rPr>
-              <w:t>)</w:t>
+              <w:t>(Hex)</w:t>
             </w:r>
           </w:p>
         </w:tc>
         <w:tc>
           <w:tcPr>
-            <w:tcW w:w="4575" w:type="dxa"/>
+            <w:tcW w:w="5585" w:type="dxa"/>
           </w:tcPr>
           <w:p>
             <w:r>
@@ -647,7 +618,7 @@
         </w:tc>
         <w:tc>
           <w:tcPr>
-            <w:tcW w:w="7755" w:type="dxa"/>
+            <w:tcW w:w="9000" w:type="dxa"/>
           </w:tcPr>
           <w:p>
             <w:pPr>
@@ -684,7 +655,7 @@
         </w:tc>
         <w:tc>
           <w:tcPr>
-            <w:tcW w:w="4575" w:type="dxa"/>
+            <w:tcW w:w="5585" w:type="dxa"/>
           </w:tcPr>
           <w:p>
             <w:r>
@@ -741,7 +712,16 @@
               <w:t>00</w:t>
             </w:r>
             <w:r>
-              <w:t>00 0000 0000</w:t>
+              <w:t xml:space="preserve">00 0000 </w:t>
+            </w:r>
+            <w:r>
+              <w:rPr>
+                <w:color w:val="FF0000"/>
+              </w:rPr>
+              <w:t>00</w:t>
+            </w:r>
+            <w:r>
+              <w:t>00</w:t>
             </w:r>
           </w:p>
           <w:p>
@@ -798,7 +778,16 @@
               <w:t>03</w:t>
             </w:r>
             <w:r>
-              <w:t xml:space="preserve">00 0000 0000 0000 </w:t>
+              <w:t xml:space="preserve">00 0000 </w:t>
+            </w:r>
+            <w:r>
+              <w:rPr>
+                <w:color w:val="FF0000"/>
+              </w:rPr>
+              <w:t>00</w:t>
+            </w:r>
+            <w:r>
+              <w:t xml:space="preserve">00 0000 </w:t>
             </w:r>
             <w:r>
               <w:rPr>
@@ -856,7 +845,16 @@
               <w:t>25</w:t>
             </w:r>
             <w:r>
-              <w:t xml:space="preserve">00 0000 0000 0000 </w:t>
+              <w:t xml:space="preserve">00 0000 </w:t>
+            </w:r>
+            <w:r>
+              <w:rPr>
+                <w:color w:val="FF0000"/>
+              </w:rPr>
+              <w:t>00</w:t>
+            </w:r>
+            <w:r>
+              <w:t xml:space="preserve">00 0000 </w:t>
             </w:r>
           </w:p>
           <w:p>
@@ -869,7 +867,7 @@
         </w:tc>
         <w:tc>
           <w:tcPr>
-            <w:tcW w:w="7755" w:type="dxa"/>
+            <w:tcW w:w="9000" w:type="dxa"/>
           </w:tcPr>
           <w:p>
             <w:r>
@@ -897,13 +895,7 @@
               <w:t>43</w:t>
             </w:r>
             <w:r>
-              <w:t>00</w:t>
-            </w:r>
-            <w:r>
-              <w:t xml:space="preserve"> </w:t>
-            </w:r>
-            <w:r>
-              <w:t xml:space="preserve">0000 </w:t>
+              <w:t xml:space="preserve">00 0000 </w:t>
             </w:r>
             <w:r>
               <w:rPr>
@@ -1107,25 +1099,13 @@
               <w:rPr>
                 <w:b/>
               </w:rPr>
-              <w:t>(</w:t>
-            </w:r>
-            <w:r>
-              <w:rPr>
-                <w:b/>
-              </w:rPr>
-              <w:t>Hex</w:t>
-            </w:r>
-            <w:r>
-              <w:rPr>
-                <w:b/>
-              </w:rPr>
-              <w:t>)</w:t>
+              <w:t>(Hex)</w:t>
             </w:r>
           </w:p>
         </w:tc>
         <w:tc>
           <w:tcPr>
-            <w:tcW w:w="4575" w:type="dxa"/>
+            <w:tcW w:w="5585" w:type="dxa"/>
           </w:tcPr>
           <w:p>
             <w:r>
@@ -1179,7 +1159,16 @@
               <w:t>00</w:t>
             </w:r>
             <w:r>
-              <w:t>00 0000 0000</w:t>
+              <w:t xml:space="preserve">00 0000 </w:t>
+            </w:r>
+            <w:r>
+              <w:rPr>
+                <w:color w:val="FF0000"/>
+              </w:rPr>
+              <w:t>00</w:t>
+            </w:r>
+            <w:r>
+              <w:t>00</w:t>
             </w:r>
           </w:p>
           <w:p>
@@ -1190,7 +1179,15 @@
               <w:rPr>
                 <w:color w:val="4472C4" w:themeColor="accent1"/>
               </w:rPr>
-              <w:t xml:space="preserve">0100 0000 a903 0000 </w:t>
+              <w:t>0100 0000 a903 0</w:t>
+            </w:r>
+            <w:bookmarkStart w:id="0" w:name="_GoBack"/>
+            <w:bookmarkEnd w:id="0"/>
+            <w:r>
+              <w:rPr>
+                <w:color w:val="4472C4" w:themeColor="accent1"/>
+              </w:rPr>
+              <w:t xml:space="preserve">000 </w:t>
             </w:r>
             <w:r>
               <w:rPr>
@@ -1236,7 +1233,16 @@
               <w:t>0d</w:t>
             </w:r>
             <w:r>
-              <w:t xml:space="preserve">00 0000 0000 0000 </w:t>
+              <w:t xml:space="preserve">00 0000 </w:t>
+            </w:r>
+            <w:r>
+              <w:rPr>
+                <w:color w:val="FF0000"/>
+              </w:rPr>
+              <w:t>00</w:t>
+            </w:r>
+            <w:r>
+              <w:t xml:space="preserve">00 0000 </w:t>
             </w:r>
             <w:r>
               <w:rPr>
@@ -1296,14 +1302,649 @@
               <w:t>2a</w:t>
             </w:r>
             <w:r>
-              <w:t>00 0000 0000 0000</w:t>
+              <w:t xml:space="preserve">00 0000 </w:t>
+            </w:r>
+            <w:r>
+              <w:rPr>
+                <w:color w:val="FF0000"/>
+              </w:rPr>
+              <w:t>00</w:t>
+            </w:r>
+            <w:r>
+              <w:t>00 0000</w:t>
             </w:r>
           </w:p>
         </w:tc>
         <w:tc>
           <w:tcPr>
-            <w:tcW w:w="7755" w:type="dxa"/>
+            <w:tcW w:w="9000" w:type="dxa"/>
           </w:tcPr>
+          <w:p>
+            <w:pPr>
+              <w:rPr>
+                <w:b/>
+              </w:rPr>
+            </w:pPr>
+          </w:p>
+        </w:tc>
+      </w:tr>
+      <w:tr>
+        <w:tc>
+          <w:tcPr>
+            <w:tcW w:w="1435" w:type="dxa"/>
+          </w:tcPr>
+          <w:p>
+            <w:r>
+              <w:t>AT KT</w:t>
+            </w:r>
+          </w:p>
+          <w:p>
+            <w:r>
+              <w:t>Prediction</w:t>
+            </w:r>
+          </w:p>
+        </w:tc>
+        <w:tc>
+          <w:tcPr>
+            <w:tcW w:w="5585" w:type="dxa"/>
+          </w:tcPr>
+          <w:p>
+            <w:r>
+              <w:rPr>
+                <w:b/>
+              </w:rPr>
+              <w:t xml:space="preserve">3b00 0300 0000 </w:t>
+            </w:r>
+            <w:r>
+              <w:rPr>
+                <w:color w:val="4472C4" w:themeColor="accent1"/>
+              </w:rPr>
+              <w:t xml:space="preserve">0000 0000 a803 0000 </w:t>
+            </w:r>
+            <w:r>
+              <w:rPr>
+                <w:color w:val="FF0000"/>
+              </w:rPr>
+              <w:t>25</w:t>
+            </w:r>
+            <w:r>
+              <w:t>00</w:t>
+            </w:r>
+          </w:p>
+          <w:p>
+            <w:r>
+              <w:t xml:space="preserve">0000 </w:t>
+            </w:r>
+            <w:r>
+              <w:rPr>
+                <w:color w:val="FF0000"/>
+              </w:rPr>
+              <w:t>2f</w:t>
+            </w:r>
+            <w:r>
+              <w:t xml:space="preserve">00 0000 </w:t>
+            </w:r>
+            <w:r>
+              <w:rPr>
+                <w:color w:val="FF0000"/>
+              </w:rPr>
+              <w:t>10</w:t>
+            </w:r>
+            <w:r>
+              <w:t xml:space="preserve">00 0000 </w:t>
+            </w:r>
+            <w:r>
+              <w:rPr>
+                <w:color w:val="FF0000"/>
+              </w:rPr>
+              <w:t>00</w:t>
+            </w:r>
+            <w:r>
+              <w:t xml:space="preserve">00 0000 </w:t>
+            </w:r>
+            <w:r>
+              <w:rPr>
+                <w:color w:val="FF0000"/>
+              </w:rPr>
+              <w:t>00</w:t>
+            </w:r>
+            <w:r>
+              <w:t>00</w:t>
+            </w:r>
+          </w:p>
+          <w:p>
+            <w:r>
+              <w:t xml:space="preserve">0000 </w:t>
+            </w:r>
+            <w:r>
+              <w:rPr>
+                <w:color w:val="4472C4" w:themeColor="accent1"/>
+              </w:rPr>
+              <w:t xml:space="preserve">0100 0000 a903 0000 </w:t>
+            </w:r>
+            <w:r>
+              <w:rPr>
+                <w:color w:val="FF0000"/>
+              </w:rPr>
+              <w:t>00</w:t>
+            </w:r>
+            <w:r>
+              <w:t xml:space="preserve">00 0000 </w:t>
+            </w:r>
+            <w:r>
+              <w:rPr>
+                <w:color w:val="FF0000"/>
+              </w:rPr>
+              <w:t>31</w:t>
+            </w:r>
+            <w:r>
+              <w:t>00</w:t>
+            </w:r>
+          </w:p>
+          <w:p>
+            <w:pPr>
+              <w:rPr>
+                <w:color w:val="4472C4" w:themeColor="accent1"/>
+              </w:rPr>
+            </w:pPr>
+            <w:r>
+              <w:t xml:space="preserve">0000 </w:t>
+            </w:r>
+            <w:r>
+              <w:rPr>
+                <w:color w:val="FF0000"/>
+              </w:rPr>
+              <w:t>26</w:t>
+            </w:r>
+            <w:r>
+              <w:t xml:space="preserve">00 0000 </w:t>
+            </w:r>
+            <w:r>
+              <w:rPr>
+                <w:color w:val="FF0000"/>
+              </w:rPr>
+              <w:t>0d</w:t>
+            </w:r>
+            <w:r>
+              <w:t xml:space="preserve">00 0000 </w:t>
+            </w:r>
+            <w:r>
+              <w:rPr>
+                <w:color w:val="FF0000"/>
+              </w:rPr>
+              <w:t>00</w:t>
+            </w:r>
+            <w:r>
+              <w:t xml:space="preserve">00 0000 </w:t>
+            </w:r>
+            <w:r>
+              <w:rPr>
+                <w:color w:val="4472C4" w:themeColor="accent1"/>
+              </w:rPr>
+              <w:t>0200</w:t>
+            </w:r>
+          </w:p>
+          <w:p>
+            <w:r>
+              <w:rPr>
+                <w:color w:val="4472C4" w:themeColor="accent1"/>
+              </w:rPr>
+              <w:t xml:space="preserve">0000 aa03 0000 </w:t>
+            </w:r>
+            <w:r>
+              <w:rPr>
+                <w:color w:val="FF0000"/>
+              </w:rPr>
+              <w:t>00</w:t>
+            </w:r>
+            <w:r>
+              <w:t xml:space="preserve">00 0000 </w:t>
+            </w:r>
+            <w:r>
+              <w:rPr>
+                <w:color w:val="FF0000"/>
+              </w:rPr>
+              <w:t>00</w:t>
+            </w:r>
+            <w:r>
+              <w:t xml:space="preserve">00 0000 </w:t>
+            </w:r>
+            <w:r>
+              <w:rPr>
+                <w:color w:val="FF0000"/>
+              </w:rPr>
+              <w:t>3a</w:t>
+            </w:r>
+            <w:r>
+              <w:t>00</w:t>
+            </w:r>
+          </w:p>
+          <w:p>
+            <w:r>
+              <w:t xml:space="preserve">0000 </w:t>
+            </w:r>
+            <w:r>
+              <w:rPr>
+                <w:color w:val="FF0000"/>
+              </w:rPr>
+              <w:t>2a</w:t>
+            </w:r>
+            <w:r>
+              <w:t xml:space="preserve">00 0000 </w:t>
+            </w:r>
+            <w:r>
+              <w:rPr>
+                <w:color w:val="FF0000"/>
+              </w:rPr>
+              <w:t>00</w:t>
+            </w:r>
+            <w:r>
+              <w:t>00 0000</w:t>
+            </w:r>
+            <w:r>
+              <w:t xml:space="preserve"> </w:t>
+            </w:r>
+            <w:r>
+              <w:rPr>
+                <w:color w:val="4472C4" w:themeColor="accent1"/>
+              </w:rPr>
+              <w:t>0</w:t>
+            </w:r>
+            <w:r>
+              <w:rPr>
+                <w:color w:val="4472C4" w:themeColor="accent1"/>
+              </w:rPr>
+              <w:t>3</w:t>
+            </w:r>
+            <w:r>
+              <w:rPr>
+                <w:color w:val="4472C4" w:themeColor="accent1"/>
+              </w:rPr>
+              <w:t>00</w:t>
+            </w:r>
+            <w:r>
+              <w:rPr>
+                <w:color w:val="4472C4" w:themeColor="accent1"/>
+              </w:rPr>
+              <w:t xml:space="preserve"> </w:t>
+            </w:r>
+            <w:r>
+              <w:rPr>
+                <w:color w:val="4472C4" w:themeColor="accent1"/>
+              </w:rPr>
+              <w:t>0000 a</w:t>
+            </w:r>
+            <w:r>
+              <w:rPr>
+                <w:color w:val="4472C4" w:themeColor="accent1"/>
+              </w:rPr>
+              <w:t>b</w:t>
+            </w:r>
+            <w:r>
+              <w:rPr>
+                <w:color w:val="4472C4" w:themeColor="accent1"/>
+              </w:rPr>
+              <w:t>03</w:t>
+            </w:r>
+            <w:r>
+              <w:rPr>
+                <w:color w:val="4472C4" w:themeColor="accent1"/>
+              </w:rPr>
+              <w:br/>
+            </w:r>
+            <w:r>
+              <w:rPr>
+                <w:color w:val="4472C4" w:themeColor="accent1"/>
+              </w:rPr>
+              <w:t>0000</w:t>
+            </w:r>
+            <w:r>
+              <w:t xml:space="preserve"> </w:t>
+            </w:r>
+            <w:r>
+              <w:rPr>
+                <w:color w:val="FF0000"/>
+              </w:rPr>
+              <w:t>00</w:t>
+            </w:r>
+            <w:r>
+              <w:t xml:space="preserve">00 0000 </w:t>
+            </w:r>
+            <w:r>
+              <w:rPr>
+                <w:color w:val="FF0000"/>
+              </w:rPr>
+              <w:t>00</w:t>
+            </w:r>
+            <w:r>
+              <w:t xml:space="preserve">00 0000 </w:t>
+            </w:r>
+            <w:r>
+              <w:rPr>
+                <w:color w:val="FF0000"/>
+              </w:rPr>
+              <w:t>00</w:t>
+            </w:r>
+            <w:r>
+              <w:t xml:space="preserve">00 0000 </w:t>
+            </w:r>
+            <w:r>
+              <w:rPr>
+                <w:color w:val="FF0000"/>
+              </w:rPr>
+              <w:t>00</w:t>
+            </w:r>
+            <w:r>
+              <w:t xml:space="preserve">00 </w:t>
+            </w:r>
+            <w:r>
+              <w:br/>
+            </w:r>
+            <w:r>
+              <w:t xml:space="preserve">0000 </w:t>
+            </w:r>
+            <w:r>
+              <w:rPr>
+                <w:color w:val="FF0000"/>
+              </w:rPr>
+              <w:t>64</w:t>
+            </w:r>
+            <w:r>
+              <w:t>00 0000</w:t>
+            </w:r>
+          </w:p>
+          <w:p>
+            <w:pPr>
+              <w:rPr>
+                <w:b/>
+              </w:rPr>
+            </w:pPr>
+          </w:p>
+        </w:tc>
+        <w:tc>
+          <w:tcPr>
+            <w:tcW w:w="9000" w:type="dxa"/>
+          </w:tcPr>
+          <w:p>
+            <w:r>
+              <w:rPr>
+                <w:b/>
+              </w:rPr>
+              <w:t>3b00 0300 0000</w:t>
+            </w:r>
+            <w:r>
+              <w:t xml:space="preserve"> </w:t>
+            </w:r>
+            <w:r>
+              <w:br/>
+            </w:r>
+            <w:r>
+              <w:rPr>
+                <w:color w:val="4472C4" w:themeColor="accent1"/>
+              </w:rPr>
+              <w:t xml:space="preserve">0000 0000 a803 0000 </w:t>
+            </w:r>
+            <w:r>
+              <w:rPr>
+                <w:color w:val="FF0000"/>
+              </w:rPr>
+              <w:t>43</w:t>
+            </w:r>
+            <w:r>
+              <w:t xml:space="preserve">00 0000 </w:t>
+            </w:r>
+            <w:r>
+              <w:rPr>
+                <w:color w:val="FF0000"/>
+              </w:rPr>
+              <w:t>1b</w:t>
+            </w:r>
+            <w:r>
+              <w:t xml:space="preserve">00 0000 </w:t>
+            </w:r>
+            <w:r>
+              <w:rPr>
+                <w:color w:val="FF0000"/>
+              </w:rPr>
+              <w:t>06</w:t>
+            </w:r>
+            <w:r>
+              <w:t xml:space="preserve">00 0000 </w:t>
+            </w:r>
+            <w:r>
+              <w:rPr>
+                <w:color w:val="FF0000"/>
+              </w:rPr>
+              <w:t>00</w:t>
+            </w:r>
+            <w:r>
+              <w:t xml:space="preserve">00 0000 </w:t>
+            </w:r>
+            <w:r>
+              <w:rPr>
+                <w:color w:val="FF0000"/>
+              </w:rPr>
+              <w:t>00</w:t>
+            </w:r>
+            <w:r>
+              <w:t xml:space="preserve">00 0000 </w:t>
+            </w:r>
+            <w:r>
+              <w:br/>
+            </w:r>
+            <w:r>
+              <w:rPr>
+                <w:color w:val="4472C4" w:themeColor="accent1"/>
+              </w:rPr>
+              <w:t xml:space="preserve">0100 0000 a903 0000 </w:t>
+            </w:r>
+            <w:r>
+              <w:rPr>
+                <w:color w:val="FF0000"/>
+              </w:rPr>
+              <w:t>00</w:t>
+            </w:r>
+            <w:r>
+              <w:t xml:space="preserve">00 0000 </w:t>
+            </w:r>
+            <w:r>
+              <w:rPr>
+                <w:color w:val="FF0000"/>
+              </w:rPr>
+              <w:t>4f</w:t>
+            </w:r>
+            <w:r>
+              <w:t xml:space="preserve">00 0000 </w:t>
+            </w:r>
+            <w:r>
+              <w:rPr>
+                <w:color w:val="FF0000"/>
+              </w:rPr>
+              <w:t>12</w:t>
+            </w:r>
+            <w:r>
+              <w:t xml:space="preserve">00 0000 </w:t>
+            </w:r>
+            <w:r>
+              <w:rPr>
+                <w:color w:val="FF0000"/>
+              </w:rPr>
+              <w:t>03</w:t>
+            </w:r>
+            <w:r>
+              <w:t xml:space="preserve">00 0000 </w:t>
+            </w:r>
+            <w:r>
+              <w:rPr>
+                <w:color w:val="FF0000"/>
+              </w:rPr>
+              <w:t>00</w:t>
+            </w:r>
+            <w:r>
+              <w:t xml:space="preserve">00 0000 </w:t>
+            </w:r>
+            <w:r>
+              <w:br/>
+            </w:r>
+            <w:r>
+              <w:rPr>
+                <w:color w:val="4472C4" w:themeColor="accent1"/>
+              </w:rPr>
+              <w:t>0200</w:t>
+            </w:r>
+            <w:r>
+              <w:rPr>
+                <w:color w:val="4472C4" w:themeColor="accent1"/>
+              </w:rPr>
+              <w:t xml:space="preserve"> </w:t>
+            </w:r>
+            <w:r>
+              <w:rPr>
+                <w:color w:val="4472C4" w:themeColor="accent1"/>
+              </w:rPr>
+              <w:t>0000 aa03 0000</w:t>
+            </w:r>
+            <w:r>
+              <w:t xml:space="preserve"> </w:t>
+            </w:r>
+            <w:r>
+              <w:rPr>
+                <w:color w:val="FF0000"/>
+              </w:rPr>
+              <w:t>00</w:t>
+            </w:r>
+            <w:r>
+              <w:t xml:space="preserve">00 0000 </w:t>
+            </w:r>
+            <w:r>
+              <w:rPr>
+                <w:color w:val="FF0000"/>
+              </w:rPr>
+              <w:t>00</w:t>
+            </w:r>
+            <w:r>
+              <w:t xml:space="preserve">00 0000 </w:t>
+            </w:r>
+            <w:r>
+              <w:rPr>
+                <w:color w:val="FF0000"/>
+              </w:rPr>
+              <w:t>3f</w:t>
+            </w:r>
+            <w:r>
+              <w:t xml:space="preserve">00 0000 </w:t>
+            </w:r>
+            <w:r>
+              <w:rPr>
+                <w:color w:val="FF0000"/>
+              </w:rPr>
+              <w:t>25</w:t>
+            </w:r>
+            <w:r>
+              <w:t xml:space="preserve">00 0000 </w:t>
+            </w:r>
+            <w:r>
+              <w:rPr>
+                <w:color w:val="FF0000"/>
+              </w:rPr>
+              <w:t>00</w:t>
+            </w:r>
+            <w:r>
+              <w:t xml:space="preserve">00 0000 </w:t>
+            </w:r>
+          </w:p>
+          <w:p>
+            <w:r>
+              <w:rPr>
+                <w:color w:val="4472C4" w:themeColor="accent1"/>
+              </w:rPr>
+              <w:t>0</w:t>
+            </w:r>
+            <w:r>
+              <w:rPr>
+                <w:color w:val="4472C4" w:themeColor="accent1"/>
+              </w:rPr>
+              <w:t>3</w:t>
+            </w:r>
+            <w:r>
+              <w:rPr>
+                <w:color w:val="4472C4" w:themeColor="accent1"/>
+              </w:rPr>
+              <w:t>00</w:t>
+            </w:r>
+            <w:r>
+              <w:rPr>
+                <w:color w:val="4472C4" w:themeColor="accent1"/>
+              </w:rPr>
+              <w:t xml:space="preserve"> </w:t>
+            </w:r>
+            <w:r>
+              <w:rPr>
+                <w:color w:val="4472C4" w:themeColor="accent1"/>
+              </w:rPr>
+              <w:t>0000 a</w:t>
+            </w:r>
+            <w:r>
+              <w:rPr>
+                <w:color w:val="4472C4" w:themeColor="accent1"/>
+              </w:rPr>
+              <w:t>b</w:t>
+            </w:r>
+            <w:r>
+              <w:rPr>
+                <w:color w:val="4472C4" w:themeColor="accent1"/>
+              </w:rPr>
+              <w:t>03 0000</w:t>
+            </w:r>
+            <w:r>
+              <w:t xml:space="preserve"> </w:t>
+            </w:r>
+            <w:r>
+              <w:rPr>
+                <w:color w:val="FF0000"/>
+              </w:rPr>
+              <w:t>00</w:t>
+            </w:r>
+            <w:r>
+              <w:t xml:space="preserve">00 0000 </w:t>
+            </w:r>
+            <w:r>
+              <w:rPr>
+                <w:color w:val="FF0000"/>
+              </w:rPr>
+              <w:t>00</w:t>
+            </w:r>
+            <w:r>
+              <w:t xml:space="preserve">00 0000 </w:t>
+            </w:r>
+            <w:r>
+              <w:rPr>
+                <w:color w:val="FF0000"/>
+              </w:rPr>
+              <w:t>00</w:t>
+            </w:r>
+            <w:r>
+              <w:t xml:space="preserve">00 0000 </w:t>
+            </w:r>
+            <w:r>
+              <w:rPr>
+                <w:color w:val="FF0000"/>
+              </w:rPr>
+              <w:t>00</w:t>
+            </w:r>
+            <w:r>
+              <w:t xml:space="preserve">00 0000 </w:t>
+            </w:r>
+            <w:r>
+              <w:rPr>
+                <w:color w:val="FF0000"/>
+              </w:rPr>
+              <w:t>64</w:t>
+            </w:r>
+            <w:r>
+              <w:t>00 0000</w:t>
+            </w:r>
+          </w:p>
           <w:p>
             <w:pPr>
               <w:rPr>
@@ -1314,13 +1955,10 @@
         </w:tc>
       </w:tr>
     </w:tbl>
-    <w:p>
-      <w:bookmarkStart w:id="0" w:name="_GoBack"/>
-      <w:bookmarkEnd w:id="0"/>
-    </w:p>
+    <w:p/>
     <w:sectPr>
       <w:pgSz w:w="16838" w:h="11906" w:orient="landscape"/>
-      <w:pgMar w:top="1440" w:right="1440" w:bottom="1440" w:left="1440" w:header="720" w:footer="720" w:gutter="0"/>
+      <w:pgMar w:top="360" w:right="368" w:bottom="360" w:left="360" w:header="720" w:footer="720" w:gutter="0"/>
       <w:cols w:space="720"/>
       <w:docGrid w:linePitch="360"/>
     </w:sectPr>
@@ -1775,7 +2413,7 @@
   <w:style w:type="paragraph" w:default="1" w:styleId="Normal">
     <w:name w:val="Normal"/>
     <w:qFormat/>
-    <w:rsid w:val="00D469F4"/>
+    <w:rsid w:val="00B236D1"/>
   </w:style>
   <w:style w:type="character" w:default="1" w:styleId="DefaultParagraphFont">
     <w:name w:val="Default Paragraph Font"/>

</xml_diff>

<commit_message>
Use Asterisk as base to update to fit AT KT
</commit_message>
<xml_diff>
--- a/Decode.docx
+++ b/Decode.docx
@@ -1179,15 +1179,7 @@
               <w:rPr>
                 <w:color w:val="4472C4" w:themeColor="accent1"/>
               </w:rPr>
-              <w:t>0100 0000 a903 0</w:t>
-            </w:r>
-            <w:bookmarkStart w:id="0" w:name="_GoBack"/>
-            <w:bookmarkEnd w:id="0"/>
-            <w:r>
-              <w:rPr>
-                <w:color w:val="4472C4" w:themeColor="accent1"/>
-              </w:rPr>
-              <w:t xml:space="preserve">000 </w:t>
+              <w:t xml:space="preserve">0100 0000 a903 0000 </w:t>
             </w:r>
             <w:r>
               <w:rPr>
@@ -1335,12 +1327,11 @@
           </w:tcPr>
           <w:p>
             <w:r>
+              <w:t>Asterisk’s</w:t>
+            </w:r>
+            <w:r>
+              <w:br/>
               <w:t>AT KT</w:t>
-            </w:r>
-          </w:p>
-          <w:p>
-            <w:r>
-              <w:t>Prediction</w:t>
             </w:r>
           </w:p>
         </w:tc>
@@ -1353,7 +1344,19 @@
               <w:rPr>
                 <w:b/>
               </w:rPr>
-              <w:t xml:space="preserve">3b00 0300 0000 </w:t>
+              <w:t>3b00 0</w:t>
+            </w:r>
+            <w:r>
+              <w:rPr>
+                <w:b/>
+              </w:rPr>
+              <w:t>4</w:t>
+            </w:r>
+            <w:r>
+              <w:rPr>
+                <w:b/>
+              </w:rPr>
+              <w:t xml:space="preserve">00 0000 </w:t>
             </w:r>
             <w:r>
               <w:rPr>
@@ -1365,7 +1368,7 @@
               <w:rPr>
                 <w:color w:val="FF0000"/>
               </w:rPr>
-              <w:t>25</w:t>
+              <w:t>32</w:t>
             </w:r>
             <w:r>
               <w:t>00</w:t>
@@ -1379,16 +1382,16 @@
               <w:rPr>
                 <w:color w:val="FF0000"/>
               </w:rPr>
-              <w:t>2f</w:t>
-            </w:r>
-            <w:r>
-              <w:t xml:space="preserve">00 0000 </w:t>
-            </w:r>
-            <w:r>
-              <w:rPr>
-                <w:color w:val="FF0000"/>
-              </w:rPr>
-              <w:t>10</w:t>
+              <w:t>32</w:t>
+            </w:r>
+            <w:r>
+              <w:t xml:space="preserve">00 0000 </w:t>
+            </w:r>
+            <w:r>
+              <w:rPr>
+                <w:color w:val="FF0000"/>
+              </w:rPr>
+              <w:t>06</w:t>
             </w:r>
             <w:r>
               <w:t xml:space="preserve">00 0000 </w:t>
@@ -1435,7 +1438,7 @@
               <w:rPr>
                 <w:color w:val="FF0000"/>
               </w:rPr>
-              <w:t>31</w:t>
+              <w:t>00</w:t>
             </w:r>
             <w:r>
               <w:t>00</w:t>
@@ -1454,16 +1457,21 @@
               <w:rPr>
                 <w:color w:val="FF0000"/>
               </w:rPr>
-              <w:t>26</w:t>
-            </w:r>
-            <w:r>
-              <w:t xml:space="preserve">00 0000 </w:t>
-            </w:r>
-            <w:r>
-              <w:rPr>
-                <w:color w:val="FF0000"/>
-              </w:rPr>
-              <w:t>0d</w:t>
+              <w:t>64</w:t>
+            </w:r>
+            <w:r>
+              <w:t>0</w:t>
+            </w:r>
+            <w:bookmarkStart w:id="0" w:name="_GoBack"/>
+            <w:bookmarkEnd w:id="0"/>
+            <w:r>
+              <w:t xml:space="preserve">0 0000 </w:t>
+            </w:r>
+            <w:r>
+              <w:rPr>
+                <w:color w:val="FF0000"/>
+              </w:rPr>
+              <w:t>00</w:t>
             </w:r>
             <w:r>
               <w:t xml:space="preserve">00 0000 </w:t>
@@ -1527,7 +1535,7 @@
               <w:rPr>
                 <w:color w:val="FF0000"/>
               </w:rPr>
-              <w:t>2a</w:t>
+              <w:t>64</w:t>
             </w:r>
             <w:r>
               <w:t xml:space="preserve">00 0000 </w:t>
@@ -1572,13 +1580,13 @@
               <w:rPr>
                 <w:color w:val="4472C4" w:themeColor="accent1"/>
               </w:rPr>
-              <w:t>0000 a</w:t>
-            </w:r>
-            <w:r>
-              <w:rPr>
-                <w:color w:val="4472C4" w:themeColor="accent1"/>
-              </w:rPr>
-              <w:t>b</w:t>
+              <w:t xml:space="preserve">0000 </w:t>
+            </w:r>
+            <w:r>
+              <w:rPr>
+                <w:color w:val="4472C4" w:themeColor="accent1"/>
+              </w:rPr>
+              <w:t>d1</w:t>
             </w:r>
             <w:r>
               <w:rPr>
@@ -1639,8 +1647,6 @@
             </w:r>
             <w:r>
               <w:br/>
-            </w:r>
-            <w:r>
               <w:t xml:space="preserve">0000 </w:t>
             </w:r>
             <w:r>
@@ -2033,7 +2039,7 @@
       </w:pPr>
     </w:pPrDefault>
   </w:docDefaults>
-  <w:latentStyles w:defLockedState="0" w:defUIPriority="99" w:defSemiHidden="0" w:defUnhideWhenUsed="0" w:defQFormat="0" w:count="375">
+  <w:latentStyles w:defLockedState="0" w:defUIPriority="99" w:defSemiHidden="0" w:defUnhideWhenUsed="0" w:defQFormat="0" w:count="376">
     <w:lsdException w:name="Normal" w:uiPriority="0" w:qFormat="1"/>
     <w:lsdException w:name="heading 1" w:uiPriority="9" w:qFormat="1"/>
     <w:lsdException w:name="heading 2" w:semiHidden="1" w:uiPriority="9" w:unhideWhenUsed="1" w:qFormat="1"/>
@@ -2139,7 +2145,6 @@
     <w:lsdException w:name="HTML Sample" w:semiHidden="1" w:unhideWhenUsed="1"/>
     <w:lsdException w:name="HTML Typewriter" w:semiHidden="1" w:unhideWhenUsed="1"/>
     <w:lsdException w:name="HTML Variable" w:semiHidden="1" w:unhideWhenUsed="1"/>
-    <w:lsdException w:name="Normal Table" w:semiHidden="1" w:unhideWhenUsed="1"/>
     <w:lsdException w:name="annotation subject" w:semiHidden="1" w:unhideWhenUsed="1"/>
     <w:lsdException w:name="No List" w:semiHidden="1" w:unhideWhenUsed="1"/>
     <w:lsdException w:name="Outline List 1" w:semiHidden="1" w:unhideWhenUsed="1"/>
@@ -2186,10 +2191,8 @@
     <w:lsdException w:name="Table Subtle 2" w:semiHidden="1" w:unhideWhenUsed="1"/>
     <w:lsdException w:name="Table Web 1" w:semiHidden="1" w:unhideWhenUsed="1"/>
     <w:lsdException w:name="Table Web 2" w:semiHidden="1" w:unhideWhenUsed="1"/>
-    <w:lsdException w:name="Table Web 3" w:semiHidden="1" w:unhideWhenUsed="1"/>
     <w:lsdException w:name="Balloon Text" w:semiHidden="1" w:unhideWhenUsed="1"/>
     <w:lsdException w:name="Table Grid" w:uiPriority="39"/>
-    <w:lsdException w:name="Table Theme" w:semiHidden="1" w:unhideWhenUsed="1"/>
     <w:lsdException w:name="Placeholder Text" w:semiHidden="1"/>
     <w:lsdException w:name="No Spacing" w:uiPriority="1" w:qFormat="1"/>
     <w:lsdException w:name="Light Shading" w:uiPriority="60"/>
@@ -2409,6 +2412,7 @@
     <w:lsdException w:name="Smart Hyperlink" w:semiHidden="1" w:unhideWhenUsed="1"/>
     <w:lsdException w:name="Hashtag" w:semiHidden="1" w:unhideWhenUsed="1"/>
     <w:lsdException w:name="Unresolved Mention" w:semiHidden="1" w:unhideWhenUsed="1"/>
+    <w:lsdException w:name="Smart Link" w:semiHidden="1" w:unhideWhenUsed="1"/>
   </w:latentStyles>
   <w:style w:type="paragraph" w:default="1" w:styleId="Normal">
     <w:name w:val="Normal"/>

</xml_diff>